<commit_message>
Añadida tabla de control de versiones al documento principal
</commit_message>
<xml_diff>
--- a/PDP_v1.docx
+++ b/PDP_v1.docx
@@ -273,13 +273,23 @@
           <w:lang w:val="es-ES_tradnl"/>
         </w:rPr>
       </w:pPr>
+      <w:proofErr w:type="spellStart"/>
       <w:r>
         <w:rPr>
           <w:sz w:val="32"/>
           <w:szCs w:val="32"/>
           <w:lang w:val="es-ES_tradnl"/>
         </w:rPr>
-        <w:t>Crístofer Canosa Domínguez</w:t>
+        <w:t>Crístofer</w:t>
+      </w:r>
+      <w:proofErr w:type="spellEnd"/>
+      <w:r>
+        <w:rPr>
+          <w:sz w:val="32"/>
+          <w:szCs w:val="32"/>
+          <w:lang w:val="es-ES_tradnl"/>
+        </w:rPr>
+        <w:t xml:space="preserve"> Canosa Domínguez</w:t>
       </w:r>
     </w:p>
     <w:p>
@@ -404,8 +414,184 @@
         </w:rPr>
       </w:pPr>
     </w:p>
-    <w:bookmarkEnd w:id="0"/>
-    <w:bookmarkEnd w:id="1"/>
+    <w:tbl>
+      <w:tblPr>
+        <w:tblStyle w:val="Tablaconcuadrcula"/>
+        <w:tblW w:w="0" w:type="auto"/>
+        <w:tblLook w:val="04A0" w:firstRow="1" w:lastRow="0" w:firstColumn="1" w:lastColumn="0" w:noHBand="0" w:noVBand="1"/>
+      </w:tblPr>
+      <w:tblGrid>
+        <w:gridCol w:w="1413"/>
+        <w:gridCol w:w="2835"/>
+        <w:gridCol w:w="4246"/>
+      </w:tblGrid>
+      <w:tr>
+        <w:trPr>
+          <w:trHeight w:val="510"/>
+        </w:trPr>
+        <w:tc>
+          <w:tcPr>
+            <w:tcW w:w="8494" w:type="dxa"/>
+            <w:gridSpan w:val="3"/>
+            <w:shd w:val="clear" w:color="auto" w:fill="808080" w:themeFill="background1" w:themeFillShade="80"/>
+            <w:vAlign w:val="center"/>
+          </w:tcPr>
+          <w:bookmarkEnd w:id="0"/>
+          <w:bookmarkEnd w:id="1"/>
+          <w:p>
+            <w:pPr>
+              <w:jc w:val="center"/>
+              <w:rPr>
+                <w:b/>
+                <w:lang w:val="es-ES_tradnl"/>
+              </w:rPr>
+            </w:pPr>
+            <w:r>
+              <w:rPr>
+                <w:b/>
+                <w:lang w:val="es-ES_tradnl"/>
+              </w:rPr>
+              <w:t>CONTROL DE VERSIONES</w:t>
+            </w:r>
+          </w:p>
+        </w:tc>
+      </w:tr>
+      <w:tr>
+        <w:trPr>
+          <w:trHeight w:val="510"/>
+        </w:trPr>
+        <w:tc>
+          <w:tcPr>
+            <w:tcW w:w="1413" w:type="dxa"/>
+            <w:shd w:val="clear" w:color="auto" w:fill="BFBFBF" w:themeFill="background1" w:themeFillShade="BF"/>
+            <w:vAlign w:val="center"/>
+          </w:tcPr>
+          <w:p>
+            <w:pPr>
+              <w:rPr>
+                <w:b/>
+                <w:lang w:val="es-ES_tradnl"/>
+              </w:rPr>
+            </w:pPr>
+            <w:bookmarkStart w:id="2" w:name="_GoBack"/>
+            <w:r>
+              <w:rPr>
+                <w:b/>
+                <w:lang w:val="es-ES_tradnl"/>
+              </w:rPr>
+              <w:t>Edición</w:t>
+            </w:r>
+            <w:bookmarkEnd w:id="2"/>
+          </w:p>
+        </w:tc>
+        <w:tc>
+          <w:tcPr>
+            <w:tcW w:w="2835" w:type="dxa"/>
+            <w:shd w:val="clear" w:color="auto" w:fill="BFBFBF" w:themeFill="background1" w:themeFillShade="BF"/>
+            <w:vAlign w:val="center"/>
+          </w:tcPr>
+          <w:p>
+            <w:pPr>
+              <w:rPr>
+                <w:b/>
+                <w:lang w:val="es-ES_tradnl"/>
+              </w:rPr>
+            </w:pPr>
+            <w:r>
+              <w:rPr>
+                <w:b/>
+                <w:lang w:val="es-ES_tradnl"/>
+              </w:rPr>
+              <w:t>Fecha</w:t>
+            </w:r>
+          </w:p>
+        </w:tc>
+        <w:tc>
+          <w:tcPr>
+            <w:tcW w:w="4246" w:type="dxa"/>
+            <w:shd w:val="clear" w:color="auto" w:fill="BFBFBF" w:themeFill="background1" w:themeFillShade="BF"/>
+            <w:vAlign w:val="center"/>
+          </w:tcPr>
+          <w:p>
+            <w:pPr>
+              <w:rPr>
+                <w:b/>
+                <w:lang w:val="es-ES_tradnl"/>
+              </w:rPr>
+            </w:pPr>
+            <w:r>
+              <w:rPr>
+                <w:b/>
+                <w:lang w:val="es-ES_tradnl"/>
+              </w:rPr>
+              <w:t>Descripción del cambio</w:t>
+            </w:r>
+          </w:p>
+        </w:tc>
+      </w:tr>
+      <w:tr>
+        <w:trPr>
+          <w:trHeight w:val="510"/>
+        </w:trPr>
+        <w:tc>
+          <w:tcPr>
+            <w:tcW w:w="1413" w:type="dxa"/>
+            <w:vAlign w:val="center"/>
+          </w:tcPr>
+          <w:p>
+            <w:pPr>
+              <w:rPr>
+                <w:lang w:val="es-ES_tradnl"/>
+              </w:rPr>
+            </w:pPr>
+            <w:r>
+              <w:rPr>
+                <w:lang w:val="es-ES_tradnl"/>
+              </w:rPr>
+              <w:t>1.0</w:t>
+            </w:r>
+          </w:p>
+        </w:tc>
+        <w:tc>
+          <w:tcPr>
+            <w:tcW w:w="2835" w:type="dxa"/>
+            <w:vAlign w:val="center"/>
+          </w:tcPr>
+          <w:p>
+            <w:pPr>
+              <w:rPr>
+                <w:lang w:val="es-ES_tradnl"/>
+              </w:rPr>
+            </w:pPr>
+            <w:r>
+              <w:rPr>
+                <w:lang w:val="es-ES_tradnl"/>
+              </w:rPr>
+              <w:t>02/04/2017</w:t>
+            </w:r>
+          </w:p>
+        </w:tc>
+        <w:tc>
+          <w:tcPr>
+            <w:tcW w:w="4246" w:type="dxa"/>
+            <w:vAlign w:val="center"/>
+          </w:tcPr>
+          <w:p>
+            <w:pPr>
+              <w:rPr>
+                <w:lang w:val="es-ES_tradnl"/>
+              </w:rPr>
+            </w:pPr>
+            <w:r>
+              <w:rPr>
+                <w:lang w:val="es-ES_tradnl"/>
+              </w:rPr>
+              <w:t>Diseño y casos de prueba de caja negra</w:t>
+            </w:r>
+          </w:p>
+        </w:tc>
+      </w:tr>
+    </w:tbl>
     <w:p>
       <w:pPr>
         <w:rPr>
@@ -10910,8 +11096,6 @@
           <w:docGrid w:linePitch="360"/>
         </w:sectPr>
       </w:pPr>
-      <w:bookmarkStart w:id="2" w:name="_GoBack"/>
-      <w:bookmarkEnd w:id="2"/>
     </w:p>
     <w:p>
       <w:pPr>
@@ -11909,7 +12093,35 @@
         <w:rPr>
           <w:lang w:val="es-ES_tradnl"/>
         </w:rPr>
-        <w:t>Para el correcto desarrollo de las pruebas se necesita contar con equipos que contengan el software que se utilizará para su realización. En este caso, Mockito y JUnit, además del correspondiente IDE de trabajo que compartirán todos los programadores de pruebas a la hora de codificar: Eclipse. Es obvio que, además, todo el personal implicado en la ejecución de las pruebas tendrá acceso al código de las implementado, el código de los elementos a probar y el plan de pruebas a seguir.</w:t>
+        <w:t xml:space="preserve">Para el correcto desarrollo de las pruebas se necesita contar con equipos que contengan el software que se utilizará para su realización. En este caso, </w:t>
+      </w:r>
+      <w:proofErr w:type="spellStart"/>
+      <w:r>
+        <w:rPr>
+          <w:lang w:val="es-ES_tradnl"/>
+        </w:rPr>
+        <w:t>Mockito</w:t>
+      </w:r>
+      <w:proofErr w:type="spellEnd"/>
+      <w:r>
+        <w:rPr>
+          <w:lang w:val="es-ES_tradnl"/>
+        </w:rPr>
+        <w:t xml:space="preserve"> y </w:t>
+      </w:r>
+      <w:proofErr w:type="spellStart"/>
+      <w:r>
+        <w:rPr>
+          <w:lang w:val="es-ES_tradnl"/>
+        </w:rPr>
+        <w:t>JUnit</w:t>
+      </w:r>
+      <w:proofErr w:type="spellEnd"/>
+      <w:r>
+        <w:rPr>
+          <w:lang w:val="es-ES_tradnl"/>
+        </w:rPr>
+        <w:t>, además del correspondiente IDE de trabajo que compartirán todos los programadores de pruebas a la hora de codificar: Eclipse. Es obvio que, además, todo el personal implicado en la ejecución de las pruebas tendrá acceso al código de las implementado, el código de los elementos a probar y el plan de pruebas a seguir.</w:t>
       </w:r>
     </w:p>
     <w:p>
@@ -11940,7 +12152,21 @@
         <w:rPr>
           <w:lang w:val="es-ES"/>
         </w:rPr>
-        <w:t>Para la realización de las pruebas será necesario tener una base de datos funcional con los datos necesarios para cada uno de los casos de prueba. Dado que los casos serán idempotentes siempre que no se indique lo contrario, serán ellos los encargados de inicializar la base de datos a sus valores necesarios para la correcta ejecución.</w:t>
+        <w:t xml:space="preserve">Para la realización de las pruebas será necesario tener una base de datos funcional con los datos necesarios para cada uno de los casos de prueba. Dado que los casos serán </w:t>
+      </w:r>
+      <w:proofErr w:type="spellStart"/>
+      <w:r>
+        <w:rPr>
+          <w:lang w:val="es-ES"/>
+        </w:rPr>
+        <w:t>idempotentes</w:t>
+      </w:r>
+      <w:proofErr w:type="spellEnd"/>
+      <w:r>
+        <w:rPr>
+          <w:lang w:val="es-ES"/>
+        </w:rPr>
+        <w:t xml:space="preserve"> siempre que no se indique lo contrario, serán ellos los encargados de inicializar la base de datos a sus valores necesarios para la correcta ejecución.</w:t>
       </w:r>
     </w:p>
     <w:p>
@@ -12270,7 +12496,21 @@
         <w:rPr>
           <w:lang w:val="es-ES_tradnl"/>
         </w:rPr>
-        <w:t>tuviese implicación dentro de las TICs.</w:t>
+        <w:t xml:space="preserve">tuviese implicación dentro de las </w:t>
+      </w:r>
+      <w:proofErr w:type="spellStart"/>
+      <w:r>
+        <w:rPr>
+          <w:lang w:val="es-ES_tradnl"/>
+        </w:rPr>
+        <w:t>TICs</w:t>
+      </w:r>
+      <w:proofErr w:type="spellEnd"/>
+      <w:r>
+        <w:rPr>
+          <w:lang w:val="es-ES_tradnl"/>
+        </w:rPr>
+        <w:t>.</w:t>
       </w:r>
     </w:p>
     <w:p>
@@ -12796,6 +13036,7 @@
         </w:rPr>
       </w:pPr>
       <w:bookmarkStart w:id="22" w:name="_Toc478938260"/>
+      <w:proofErr w:type="spellStart"/>
       <w:r>
         <w:rPr>
           <w:lang w:val="es-ES_tradnl"/>
@@ -12803,6 +13044,7 @@
         <w:t>InterfazImportación</w:t>
       </w:r>
       <w:bookmarkEnd w:id="22"/>
+      <w:proofErr w:type="spellEnd"/>
     </w:p>
     <w:p>
       <w:pPr>
@@ -12964,6 +13206,7 @@
         </w:rPr>
         <w:t xml:space="preserve"> en base al contenido del archivo, se aplicarán a los tres métodos de la interfaz (</w:t>
       </w:r>
+      <w:proofErr w:type="spellStart"/>
       <w:r>
         <w:rPr>
           <w:i/>
@@ -12971,6 +13214,7 @@
         </w:rPr>
         <w:t>importarUsuarios</w:t>
       </w:r>
+      <w:proofErr w:type="spellEnd"/>
       <w:r>
         <w:rPr>
           <w:lang w:val="es-ES_tradnl"/>
@@ -12982,14 +13226,24 @@
           <w:i/>
           <w:lang w:val="es-ES_tradnl"/>
         </w:rPr>
-        <w:t xml:space="preserve"> importarProducto</w:t>
-      </w:r>
+        <w:t xml:space="preserve"> </w:t>
+      </w:r>
+      <w:proofErr w:type="spellStart"/>
+      <w:r>
+        <w:rPr>
+          <w:i/>
+          <w:lang w:val="es-ES_tradnl"/>
+        </w:rPr>
+        <w:t>importarProducto</w:t>
+      </w:r>
+      <w:proofErr w:type="spellEnd"/>
       <w:r>
         <w:rPr>
           <w:lang w:val="es-ES_tradnl"/>
         </w:rPr>
         <w:t xml:space="preserve"> e </w:t>
       </w:r>
+      <w:proofErr w:type="spellStart"/>
       <w:r>
         <w:rPr>
           <w:i/>
@@ -12997,6 +13251,7 @@
         </w:rPr>
         <w:t>importarCompra</w:t>
       </w:r>
+      <w:proofErr w:type="spellEnd"/>
       <w:r>
         <w:rPr>
           <w:lang w:val="es-ES_tradnl"/>
@@ -13253,11 +13508,19 @@
                 <w:lang w:val="es-ES_tradnl"/>
               </w:rPr>
             </w:pPr>
+            <w:proofErr w:type="spellStart"/>
             <w:r>
               <w:rPr>
                 <w:lang w:val="es-ES_tradnl"/>
               </w:rPr>
-              <w:t>String[]</w:t>
+              <w:t>String</w:t>
+            </w:r>
+            <w:proofErr w:type="spellEnd"/>
+            <w:r>
+              <w:rPr>
+                <w:lang w:val="es-ES_tradnl"/>
+              </w:rPr>
+              <w:t>[]</w:t>
             </w:r>
           </w:p>
         </w:tc>
@@ -13798,6 +14061,7 @@
         </w:rPr>
         <w:t>Dado que las anteriores clases de equivalencia se obtienen en base al contenido del archivo, se aplicarán a los tres métodos de la interfaz (</w:t>
       </w:r>
+      <w:proofErr w:type="spellStart"/>
       <w:r>
         <w:rPr>
           <w:i/>
@@ -13805,6 +14069,7 @@
         </w:rPr>
         <w:t>importarUsuarios</w:t>
       </w:r>
+      <w:proofErr w:type="spellEnd"/>
       <w:r>
         <w:rPr>
           <w:lang w:val="es-ES_tradnl"/>
@@ -13816,14 +14081,24 @@
           <w:i/>
           <w:lang w:val="es-ES_tradnl"/>
         </w:rPr>
-        <w:t xml:space="preserve"> importarProducto</w:t>
-      </w:r>
+        <w:t xml:space="preserve"> </w:t>
+      </w:r>
+      <w:proofErr w:type="spellStart"/>
+      <w:r>
+        <w:rPr>
+          <w:i/>
+          <w:lang w:val="es-ES_tradnl"/>
+        </w:rPr>
+        <w:t>importarProducto</w:t>
+      </w:r>
+      <w:proofErr w:type="spellEnd"/>
       <w:r>
         <w:rPr>
           <w:lang w:val="es-ES_tradnl"/>
         </w:rPr>
         <w:t xml:space="preserve"> e </w:t>
       </w:r>
+      <w:proofErr w:type="spellStart"/>
       <w:r>
         <w:rPr>
           <w:i/>
@@ -13831,6 +14106,7 @@
         </w:rPr>
         <w:t>importarCompra</w:t>
       </w:r>
+      <w:proofErr w:type="spellEnd"/>
       <w:r>
         <w:rPr>
           <w:lang w:val="es-ES_tradnl"/>
@@ -13885,6 +14161,7 @@
           <w:lang w:val="es-ES_tradnl"/>
         </w:rPr>
       </w:pPr>
+      <w:proofErr w:type="spellStart"/>
       <w:r>
         <w:rPr>
           <w:b/>
@@ -13893,6 +14170,7 @@
         </w:rPr>
         <w:t>importarUsuarios</w:t>
       </w:r>
+      <w:proofErr w:type="spellEnd"/>
     </w:p>
     <w:p>
       <w:pPr>
@@ -13956,6 +14234,7 @@
           <w:lang w:val="es-ES_tradnl"/>
         </w:rPr>
       </w:pPr>
+      <w:proofErr w:type="spellStart"/>
       <w:r>
         <w:rPr>
           <w:b/>
@@ -13964,6 +14243,7 @@
         </w:rPr>
         <w:t>importarProducto</w:t>
       </w:r>
+      <w:proofErr w:type="spellEnd"/>
     </w:p>
     <w:p>
       <w:pPr>
@@ -14027,6 +14307,7 @@
           <w:lang w:val="es-ES_tradnl"/>
         </w:rPr>
       </w:pPr>
+      <w:proofErr w:type="spellStart"/>
       <w:r>
         <w:rPr>
           <w:b/>
@@ -14035,6 +14316,7 @@
         </w:rPr>
         <w:t>importarCompra</w:t>
       </w:r>
+      <w:proofErr w:type="spellEnd"/>
     </w:p>
     <w:p>
       <w:pPr>
@@ -14473,12 +14755,14 @@
                 <w:lang w:val="es-ES_tradnl"/>
               </w:rPr>
             </w:pPr>
+            <w:proofErr w:type="spellStart"/>
             <w:r>
               <w:rPr>
                 <w:lang w:val="es-ES_tradnl"/>
               </w:rPr>
               <w:t>String</w:t>
             </w:r>
+            <w:proofErr w:type="spellEnd"/>
           </w:p>
         </w:tc>
         <w:tc>
@@ -14843,12 +15127,14 @@
                 <w:lang w:val="es-ES_tradnl"/>
               </w:rPr>
             </w:pPr>
+            <w:proofErr w:type="spellStart"/>
             <w:r>
               <w:rPr>
                 <w:lang w:val="es-ES_tradnl"/>
               </w:rPr>
               <w:t>String</w:t>
             </w:r>
+            <w:proofErr w:type="spellEnd"/>
           </w:p>
         </w:tc>
         <w:tc>
@@ -15079,8 +15365,30 @@
               <w:rPr>
                 <w:lang w:val="es-ES_tradnl"/>
               </w:rPr>
-              <w:t>{7} Fecha con formato dd/mm/aaaa</w:t>
+              <w:t xml:space="preserve">{7} Fecha con formato </w:t>
             </w:r>
+            <w:proofErr w:type="spellStart"/>
+            <w:r>
+              <w:rPr>
+                <w:lang w:val="es-ES_tradnl"/>
+              </w:rPr>
+              <w:t>dd</w:t>
+            </w:r>
+            <w:proofErr w:type="spellEnd"/>
+            <w:r>
+              <w:rPr>
+                <w:lang w:val="es-ES_tradnl"/>
+              </w:rPr>
+              <w:t>/mm/</w:t>
+            </w:r>
+            <w:proofErr w:type="spellStart"/>
+            <w:r>
+              <w:rPr>
+                <w:lang w:val="es-ES_tradnl"/>
+              </w:rPr>
+              <w:t>aaaa</w:t>
+            </w:r>
+            <w:proofErr w:type="spellEnd"/>
           </w:p>
         </w:tc>
         <w:tc>
@@ -15099,8 +15407,30 @@
               <w:rPr>
                 <w:lang w:val="es-ES_tradnl"/>
               </w:rPr>
-              <w:t>{8} Fecha formato distinto a dd/mm/aaaa</w:t>
+              <w:t xml:space="preserve">{8} Fecha formato distinto a </w:t>
             </w:r>
+            <w:proofErr w:type="spellStart"/>
+            <w:r>
+              <w:rPr>
+                <w:lang w:val="es-ES_tradnl"/>
+              </w:rPr>
+              <w:t>dd</w:t>
+            </w:r>
+            <w:proofErr w:type="spellEnd"/>
+            <w:r>
+              <w:rPr>
+                <w:lang w:val="es-ES_tradnl"/>
+              </w:rPr>
+              <w:t>/mm/</w:t>
+            </w:r>
+            <w:proofErr w:type="spellStart"/>
+            <w:r>
+              <w:rPr>
+                <w:lang w:val="es-ES_tradnl"/>
+              </w:rPr>
+              <w:t>aaaa</w:t>
+            </w:r>
+            <w:proofErr w:type="spellEnd"/>
           </w:p>
         </w:tc>
       </w:tr>
@@ -15141,12 +15471,14 @@
                 <w:lang w:val="es-ES_tradnl"/>
               </w:rPr>
             </w:pPr>
+            <w:proofErr w:type="spellStart"/>
             <w:r>
               <w:rPr>
                 <w:lang w:val="es-ES_tradnl"/>
               </w:rPr>
               <w:t>Integer</w:t>
             </w:r>
+            <w:proofErr w:type="spellEnd"/>
           </w:p>
         </w:tc>
         <w:tc>
@@ -15314,12 +15646,14 @@
                 <w:lang w:val="es-ES_tradnl"/>
               </w:rPr>
             </w:pPr>
+            <w:proofErr w:type="spellStart"/>
             <w:r>
               <w:rPr>
                 <w:lang w:val="es-ES_tradnl"/>
               </w:rPr>
               <w:t>PrecioUnidad</w:t>
             </w:r>
+            <w:proofErr w:type="spellEnd"/>
           </w:p>
         </w:tc>
         <w:tc>
@@ -15334,12 +15668,14 @@
                 <w:lang w:val="es-ES_tradnl"/>
               </w:rPr>
             </w:pPr>
+            <w:proofErr w:type="spellStart"/>
             <w:r>
               <w:rPr>
                 <w:lang w:val="es-ES_tradnl"/>
               </w:rPr>
               <w:t>Float</w:t>
             </w:r>
+            <w:proofErr w:type="spellEnd"/>
           </w:p>
         </w:tc>
         <w:tc>
@@ -15422,12 +15758,14 @@
                 <w:lang w:val="es-ES_tradnl"/>
               </w:rPr>
             </w:pPr>
+            <w:proofErr w:type="spellStart"/>
             <w:r>
               <w:rPr>
                 <w:lang w:val="es-ES_tradnl"/>
               </w:rPr>
               <w:t>IdxUser</w:t>
             </w:r>
+            <w:proofErr w:type="spellEnd"/>
           </w:p>
         </w:tc>
         <w:tc>
@@ -15443,12 +15781,14 @@
                 <w:lang w:val="es-ES_tradnl"/>
               </w:rPr>
             </w:pPr>
+            <w:proofErr w:type="spellStart"/>
             <w:r>
               <w:rPr>
                 <w:lang w:val="es-ES_tradnl"/>
               </w:rPr>
               <w:t>String</w:t>
             </w:r>
+            <w:proofErr w:type="spellEnd"/>
           </w:p>
         </w:tc>
         <w:tc>
@@ -15532,12 +15872,14 @@
                 <w:lang w:val="es-ES_tradnl"/>
               </w:rPr>
             </w:pPr>
+            <w:proofErr w:type="spellStart"/>
             <w:r>
               <w:rPr>
                 <w:lang w:val="es-ES_tradnl"/>
               </w:rPr>
               <w:t>ItemRef</w:t>
             </w:r>
+            <w:proofErr w:type="spellEnd"/>
           </w:p>
         </w:tc>
         <w:tc>
@@ -15724,12 +16066,14 @@
                 <w:lang w:val="es-ES_tradnl"/>
               </w:rPr>
             </w:pPr>
+            <w:proofErr w:type="spellStart"/>
             <w:r>
               <w:rPr>
                 <w:lang w:val="es-ES_tradnl"/>
               </w:rPr>
               <w:t>VRef</w:t>
             </w:r>
+            <w:proofErr w:type="spellEnd"/>
           </w:p>
         </w:tc>
         <w:tc>
@@ -15809,12 +16153,14 @@
                 <w:lang w:val="es-ES_tradnl"/>
               </w:rPr>
             </w:pPr>
+            <w:proofErr w:type="spellStart"/>
             <w:r>
               <w:rPr>
                 <w:lang w:val="es-ES_tradnl"/>
               </w:rPr>
               <w:t>IdxUser</w:t>
             </w:r>
+            <w:proofErr w:type="spellEnd"/>
           </w:p>
         </w:tc>
         <w:tc>
@@ -15830,12 +16176,14 @@
                 <w:lang w:val="es-ES_tradnl"/>
               </w:rPr>
             </w:pPr>
+            <w:proofErr w:type="spellStart"/>
             <w:r>
               <w:rPr>
                 <w:lang w:val="es-ES_tradnl"/>
               </w:rPr>
               <w:t>String</w:t>
             </w:r>
+            <w:proofErr w:type="spellEnd"/>
           </w:p>
         </w:tc>
         <w:tc>
@@ -15972,12 +16320,14 @@
                 <w:lang w:val="es-ES_tradnl"/>
               </w:rPr>
             </w:pPr>
+            <w:proofErr w:type="spellStart"/>
             <w:r>
               <w:rPr>
                 <w:lang w:val="es-ES_tradnl"/>
               </w:rPr>
               <w:t>ItemRef</w:t>
             </w:r>
+            <w:proofErr w:type="spellEnd"/>
           </w:p>
         </w:tc>
         <w:tc>
@@ -16134,6 +16484,7 @@
         </w:rPr>
         <w:t xml:space="preserve">: se probará, para los tres métodos de importación, un caso con un </w:t>
       </w:r>
+      <w:proofErr w:type="spellStart"/>
       <w:r>
         <w:rPr>
           <w:i/>
@@ -16141,6 +16492,7 @@
         </w:rPr>
         <w:t>path</w:t>
       </w:r>
+      <w:proofErr w:type="spellEnd"/>
       <w:r>
         <w:rPr>
           <w:lang w:val="es-ES_tradnl"/>
@@ -16178,6 +16530,7 @@
         </w:rPr>
         <w:t xml:space="preserve"> se probará, para los tres métodos de importación, un caso con un </w:t>
       </w:r>
+      <w:proofErr w:type="spellStart"/>
       <w:r>
         <w:rPr>
           <w:i/>
@@ -16185,6 +16538,7 @@
         </w:rPr>
         <w:t>path</w:t>
       </w:r>
+      <w:proofErr w:type="spellEnd"/>
       <w:r>
         <w:rPr>
           <w:lang w:val="es-ES_tradnl"/>
@@ -16396,12 +16750,14 @@
                 <w:lang w:val="es-ES_tradnl"/>
               </w:rPr>
             </w:pPr>
+            <w:proofErr w:type="spellStart"/>
             <w:r>
               <w:rPr>
                 <w:lang w:val="es-ES_tradnl"/>
               </w:rPr>
               <w:t>Path</w:t>
             </w:r>
+            <w:proofErr w:type="spellEnd"/>
           </w:p>
         </w:tc>
         <w:tc>
@@ -16417,12 +16773,14 @@
                 <w:lang w:val="es-ES_tradnl"/>
               </w:rPr>
             </w:pPr>
+            <w:proofErr w:type="spellStart"/>
             <w:r>
               <w:rPr>
                 <w:lang w:val="es-ES_tradnl"/>
               </w:rPr>
               <w:t>String</w:t>
             </w:r>
+            <w:proofErr w:type="spellEnd"/>
           </w:p>
         </w:tc>
         <w:tc>
@@ -16463,6 +16821,7 @@
               </w:rPr>
               <w:t xml:space="preserve">{1} El </w:t>
             </w:r>
+            <w:proofErr w:type="spellStart"/>
             <w:r>
               <w:rPr>
                 <w:i/>
@@ -16470,6 +16829,7 @@
               </w:rPr>
               <w:t>path</w:t>
             </w:r>
+            <w:proofErr w:type="spellEnd"/>
             <w:r>
               <w:rPr>
                 <w:lang w:val="es-ES_tradnl"/>
@@ -16496,6 +16856,7 @@
               </w:rPr>
               <w:t xml:space="preserve">{2} El </w:t>
             </w:r>
+            <w:proofErr w:type="spellStart"/>
             <w:r>
               <w:rPr>
                 <w:i/>
@@ -16503,6 +16864,7 @@
               </w:rPr>
               <w:t>path</w:t>
             </w:r>
+            <w:proofErr w:type="spellEnd"/>
             <w:r>
               <w:rPr>
                 <w:lang w:val="es-ES_tradnl"/>
@@ -16581,6 +16943,7 @@
               </w:rPr>
               <w:t xml:space="preserve">{3} El </w:t>
             </w:r>
+            <w:proofErr w:type="spellStart"/>
             <w:r>
               <w:rPr>
                 <w:i/>
@@ -16588,6 +16951,7 @@
               </w:rPr>
               <w:t>path</w:t>
             </w:r>
+            <w:proofErr w:type="spellEnd"/>
             <w:r>
               <w:rPr>
                 <w:lang w:val="es-ES_tradnl"/>
@@ -16614,6 +16978,7 @@
               </w:rPr>
               <w:t xml:space="preserve">{4} El </w:t>
             </w:r>
+            <w:proofErr w:type="spellStart"/>
             <w:r>
               <w:rPr>
                 <w:i/>
@@ -16621,6 +16986,7 @@
               </w:rPr>
               <w:t>path</w:t>
             </w:r>
+            <w:proofErr w:type="spellEnd"/>
             <w:r>
               <w:rPr>
                 <w:lang w:val="es-ES_tradnl"/>
@@ -16647,6 +17013,7 @@
         </w:rPr>
       </w:pPr>
       <w:bookmarkStart w:id="26" w:name="_Toc478938264"/>
+      <w:proofErr w:type="spellStart"/>
       <w:r>
         <w:rPr>
           <w:lang w:val="es-ES_tradnl"/>
@@ -16654,6 +17021,7 @@
         <w:t>InterfazDAO</w:t>
       </w:r>
       <w:bookmarkEnd w:id="26"/>
+      <w:proofErr w:type="spellEnd"/>
     </w:p>
     <w:p>
       <w:pPr>
@@ -16890,7 +17258,35 @@
         <w:rPr>
           <w:lang w:val="es-ES_tradnl"/>
         </w:rPr>
-        <w:t>R3: Que N sea U u otro caracter.</w:t>
+        <w:t xml:space="preserve">R3: Que N sea U </w:t>
+      </w:r>
+      <w:proofErr w:type="spellStart"/>
+      <w:r>
+        <w:rPr>
+          <w:lang w:val="es-ES_tradnl"/>
+        </w:rPr>
+        <w:t>u</w:t>
+      </w:r>
+      <w:proofErr w:type="spellEnd"/>
+      <w:r>
+        <w:rPr>
+          <w:lang w:val="es-ES_tradnl"/>
+        </w:rPr>
+        <w:t xml:space="preserve"> otro </w:t>
+      </w:r>
+      <w:proofErr w:type="spellStart"/>
+      <w:r>
+        <w:rPr>
+          <w:lang w:val="es-ES_tradnl"/>
+        </w:rPr>
+        <w:t>caracter</w:t>
+      </w:r>
+      <w:proofErr w:type="spellEnd"/>
+      <w:r>
+        <w:rPr>
+          <w:lang w:val="es-ES_tradnl"/>
+        </w:rPr>
+        <w:t>.</w:t>
       </w:r>
     </w:p>
     <w:p>
@@ -17170,12 +17566,14 @@
                 <w:lang w:val="es-ES_tradnl"/>
               </w:rPr>
             </w:pPr>
+            <w:proofErr w:type="spellStart"/>
             <w:r>
               <w:rPr>
                 <w:lang w:val="es-ES_tradnl"/>
               </w:rPr>
               <w:t>insertUser</w:t>
             </w:r>
+            <w:proofErr w:type="spellEnd"/>
           </w:p>
         </w:tc>
         <w:tc>
@@ -17766,12 +18164,14 @@
                 <w:lang w:val="es-ES_tradnl"/>
               </w:rPr>
             </w:pPr>
+            <w:proofErr w:type="spellStart"/>
             <w:r>
               <w:rPr>
                 <w:lang w:val="es-ES_tradnl"/>
               </w:rPr>
               <w:t>modUsuario</w:t>
             </w:r>
+            <w:proofErr w:type="spellEnd"/>
           </w:p>
         </w:tc>
         <w:tc>
@@ -17894,7 +18294,21 @@
         <w:rPr>
           <w:lang w:val="es-ES_tradnl"/>
         </w:rPr>
-        <w:t>Comprobar que las inserciones o modificaciones de items y ventas se reflejan correctamente en la base de datos.</w:t>
+        <w:t xml:space="preserve">Comprobar que las inserciones o modificaciones de </w:t>
+      </w:r>
+      <w:proofErr w:type="spellStart"/>
+      <w:r>
+        <w:rPr>
+          <w:lang w:val="es-ES_tradnl"/>
+        </w:rPr>
+        <w:t>items</w:t>
+      </w:r>
+      <w:proofErr w:type="spellEnd"/>
+      <w:r>
+        <w:rPr>
+          <w:lang w:val="es-ES_tradnl"/>
+        </w:rPr>
+        <w:t xml:space="preserve"> y ventas se reflejan correctamente en la base de datos.</w:t>
       </w:r>
     </w:p>
     <w:p>
@@ -17985,7 +18399,21 @@
         <w:rPr>
           <w:lang w:val="es-ES_tradnl"/>
         </w:rPr>
-        <w:t>Centrándose en los métodos de inserción y modificación de items y ventas y haciendo uso de las reglas especificadas, se definen las siguientes clases:</w:t>
+        <w:t xml:space="preserve">Centrándose en los métodos de inserción y modificación de </w:t>
+      </w:r>
+      <w:proofErr w:type="spellStart"/>
+      <w:r>
+        <w:rPr>
+          <w:lang w:val="es-ES_tradnl"/>
+        </w:rPr>
+        <w:t>items</w:t>
+      </w:r>
+      <w:proofErr w:type="spellEnd"/>
+      <w:r>
+        <w:rPr>
+          <w:lang w:val="es-ES_tradnl"/>
+        </w:rPr>
+        <w:t xml:space="preserve"> y ventas y haciendo uso de las reglas especificadas, se definen las siguientes clases:</w:t>
       </w:r>
     </w:p>
     <w:p>
@@ -18005,15 +18433,40 @@
           <w:b/>
           <w:lang w:val="es-ES_tradnl"/>
         </w:rPr>
-        <w:t xml:space="preserve">Insertar item / venta / </w:t>
-      </w:r>
+        <w:t xml:space="preserve">Insertar </w:t>
+      </w:r>
+      <w:proofErr w:type="spellStart"/>
       <w:r>
         <w:rPr>
           <w:b/>
           <w:lang w:val="es-ES_tradnl"/>
         </w:rPr>
-        <w:t>Modificar item</w:t>
-      </w:r>
+        <w:t>item</w:t>
+      </w:r>
+      <w:proofErr w:type="spellEnd"/>
+      <w:r>
+        <w:rPr>
+          <w:b/>
+          <w:lang w:val="es-ES_tradnl"/>
+        </w:rPr>
+        <w:t xml:space="preserve"> / venta / </w:t>
+      </w:r>
+      <w:r>
+        <w:rPr>
+          <w:b/>
+          <w:lang w:val="es-ES_tradnl"/>
+        </w:rPr>
+        <w:t xml:space="preserve">Modificar </w:t>
+      </w:r>
+      <w:proofErr w:type="spellStart"/>
+      <w:r>
+        <w:rPr>
+          <w:b/>
+          <w:lang w:val="es-ES_tradnl"/>
+        </w:rPr>
+        <w:t>item</w:t>
+      </w:r>
+      <w:proofErr w:type="spellEnd"/>
     </w:p>
     <w:p>
       <w:pPr>
@@ -18118,20 +18571,48 @@
         <w:rPr>
           <w:lang w:val="es-ES_tradnl"/>
         </w:rPr>
-        <w:t>Los items o ventas introducidos o modificados usando datos correctos deben verse reflejados en la base de datos.</w:t>
-      </w:r>
-    </w:p>
-    <w:p>
-      <w:pPr>
-        <w:rPr>
-          <w:lang w:val="es-ES_tradnl"/>
-        </w:rPr>
-      </w:pPr>
-      <w:r>
-        <w:rPr>
-          <w:lang w:val="es-ES_tradnl"/>
-        </w:rPr>
-        <w:t>En los casos de incluir items o ventas de forma errónea debe notificarse del error y en ningún caso reflejarse en la base de datos.</w:t>
+        <w:t xml:space="preserve">Los </w:t>
+      </w:r>
+      <w:proofErr w:type="spellStart"/>
+      <w:r>
+        <w:rPr>
+          <w:lang w:val="es-ES_tradnl"/>
+        </w:rPr>
+        <w:t>items</w:t>
+      </w:r>
+      <w:proofErr w:type="spellEnd"/>
+      <w:r>
+        <w:rPr>
+          <w:lang w:val="es-ES_tradnl"/>
+        </w:rPr>
+        <w:t xml:space="preserve"> o ventas introducidos o modificados usando datos correctos deben verse reflejados en la base de datos.</w:t>
+      </w:r>
+    </w:p>
+    <w:p>
+      <w:pPr>
+        <w:rPr>
+          <w:lang w:val="es-ES_tradnl"/>
+        </w:rPr>
+      </w:pPr>
+      <w:r>
+        <w:rPr>
+          <w:lang w:val="es-ES_tradnl"/>
+        </w:rPr>
+        <w:t xml:space="preserve">En los casos de incluir </w:t>
+      </w:r>
+      <w:proofErr w:type="spellStart"/>
+      <w:r>
+        <w:rPr>
+          <w:lang w:val="es-ES_tradnl"/>
+        </w:rPr>
+        <w:t>items</w:t>
+      </w:r>
+      <w:proofErr w:type="spellEnd"/>
+      <w:r>
+        <w:rPr>
+          <w:lang w:val="es-ES_tradnl"/>
+        </w:rPr>
+        <w:t xml:space="preserve"> o ventas de forma errónea debe notificarse del error y en ningún caso reflejarse en la base de datos.</w:t>
       </w:r>
     </w:p>
     <w:p>
@@ -18275,12 +18756,14 @@
                 <w:lang w:val="es-ES_tradnl"/>
               </w:rPr>
             </w:pPr>
+            <w:proofErr w:type="spellStart"/>
             <w:r>
               <w:rPr>
                 <w:lang w:val="es-ES_tradnl"/>
               </w:rPr>
               <w:t>insertItem</w:t>
             </w:r>
+            <w:proofErr w:type="spellEnd"/>
           </w:p>
         </w:tc>
         <w:tc>
@@ -18293,12 +18776,14 @@
                 <w:lang w:val="es-ES_tradnl"/>
               </w:rPr>
             </w:pPr>
+            <w:proofErr w:type="spellStart"/>
             <w:r>
               <w:rPr>
                 <w:lang w:val="es-ES_tradnl"/>
               </w:rPr>
               <w:t>Item</w:t>
             </w:r>
+            <w:proofErr w:type="spellEnd"/>
           </w:p>
         </w:tc>
         <w:tc>
@@ -18367,12 +18852,14 @@
                 <w:lang w:val="es-ES_tradnl"/>
               </w:rPr>
             </w:pPr>
+            <w:proofErr w:type="spellStart"/>
             <w:r>
               <w:rPr>
                 <w:lang w:val="es-ES_tradnl"/>
               </w:rPr>
               <w:t>insertVenta</w:t>
             </w:r>
+            <w:proofErr w:type="spellEnd"/>
           </w:p>
         </w:tc>
         <w:tc>
@@ -18459,12 +18946,14 @@
                 <w:lang w:val="es-ES_tradnl"/>
               </w:rPr>
             </w:pPr>
+            <w:proofErr w:type="spellStart"/>
             <w:r>
               <w:rPr>
                 <w:lang w:val="es-ES_tradnl"/>
               </w:rPr>
               <w:t>updateItem</w:t>
             </w:r>
+            <w:proofErr w:type="spellEnd"/>
           </w:p>
         </w:tc>
         <w:tc>
@@ -18477,12 +18966,14 @@
                 <w:lang w:val="es-ES_tradnl"/>
               </w:rPr>
             </w:pPr>
+            <w:proofErr w:type="spellStart"/>
             <w:r>
               <w:rPr>
                 <w:lang w:val="es-ES_tradnl"/>
               </w:rPr>
               <w:t>Item</w:t>
             </w:r>
+            <w:proofErr w:type="spellEnd"/>
           </w:p>
         </w:tc>
         <w:tc>
@@ -18623,7 +19114,21 @@
         <w:rPr>
           <w:lang w:val="es-ES_tradnl"/>
         </w:rPr>
-        <w:t>Solo se proporciona el método isLoged para la gestión del estado de la sesión de usuario.</w:t>
+        <w:t xml:space="preserve">Solo se proporciona el método </w:t>
+      </w:r>
+      <w:proofErr w:type="spellStart"/>
+      <w:r>
+        <w:rPr>
+          <w:lang w:val="es-ES_tradnl"/>
+        </w:rPr>
+        <w:t>isLoged</w:t>
+      </w:r>
+      <w:proofErr w:type="spellEnd"/>
+      <w:r>
+        <w:rPr>
+          <w:lang w:val="es-ES_tradnl"/>
+        </w:rPr>
+        <w:t xml:space="preserve"> para la gestión del estado de la sesión de usuario.</w:t>
       </w:r>
     </w:p>
     <w:p>
@@ -18638,6 +19143,7 @@
           <w:lang w:val="es-ES_tradnl"/>
         </w:rPr>
       </w:pPr>
+      <w:proofErr w:type="spellStart"/>
       <w:r>
         <w:rPr>
           <w:b/>
@@ -18645,6 +19151,7 @@
         </w:rPr>
         <w:t>isLoged</w:t>
       </w:r>
+      <w:proofErr w:type="spellEnd"/>
     </w:p>
     <w:p>
       <w:pPr>
@@ -18718,7 +19225,21 @@
         <w:rPr>
           <w:lang w:val="es-ES_tradnl"/>
         </w:rPr>
-        <w:t>: Introducir un ID de un usuario, un ID válido diferente (item o venta) y un ID inválido.</w:t>
+        <w:t>: Introducir un ID de un usuario, un ID válido diferente (</w:t>
+      </w:r>
+      <w:proofErr w:type="spellStart"/>
+      <w:r>
+        <w:rPr>
+          <w:lang w:val="es-ES_tradnl"/>
+        </w:rPr>
+        <w:t>item</w:t>
+      </w:r>
+      <w:proofErr w:type="spellEnd"/>
+      <w:r>
+        <w:rPr>
+          <w:lang w:val="es-ES_tradnl"/>
+        </w:rPr>
+        <w:t xml:space="preserve"> o venta) y un ID inválido.</w:t>
       </w:r>
     </w:p>
     <w:p>
@@ -18759,7 +19280,21 @@
         <w:rPr>
           <w:lang w:val="es-ES_tradnl"/>
         </w:rPr>
-        <w:t>Cuando se introduzca un usuario correcto debe indicarse adecuadamente su estado de sesión. En caso de introducir dátos erróneos debe notificarse sobre ello.</w:t>
+        <w:t xml:space="preserve">Cuando se introduzca un usuario correcto debe indicarse adecuadamente su estado de sesión. En caso de introducir </w:t>
+      </w:r>
+      <w:proofErr w:type="spellStart"/>
+      <w:r>
+        <w:rPr>
+          <w:lang w:val="es-ES_tradnl"/>
+        </w:rPr>
+        <w:t>dátos</w:t>
+      </w:r>
+      <w:proofErr w:type="spellEnd"/>
+      <w:r>
+        <w:rPr>
+          <w:lang w:val="es-ES_tradnl"/>
+        </w:rPr>
+        <w:t xml:space="preserve"> erróneos debe notificarse sobre ello.</w:t>
       </w:r>
     </w:p>
     <w:p>
@@ -18927,12 +19462,14 @@
                 <w:lang w:val="es-ES_tradnl"/>
               </w:rPr>
             </w:pPr>
+            <w:proofErr w:type="spellStart"/>
             <w:r>
               <w:rPr>
                 <w:lang w:val="es-ES_tradnl"/>
               </w:rPr>
               <w:t>isLoged</w:t>
             </w:r>
+            <w:proofErr w:type="spellEnd"/>
           </w:p>
         </w:tc>
         <w:tc>
@@ -18947,12 +19484,14 @@
                 <w:lang w:val="es-ES_tradnl"/>
               </w:rPr>
             </w:pPr>
+            <w:proofErr w:type="spellStart"/>
             <w:r>
               <w:rPr>
                 <w:lang w:val="es-ES_tradnl"/>
               </w:rPr>
               <w:t>String</w:t>
             </w:r>
+            <w:proofErr w:type="spellEnd"/>
           </w:p>
         </w:tc>
         <w:tc>
@@ -19201,7 +19740,35 @@
         <w:rPr>
           <w:lang w:val="es-ES_tradnl"/>
         </w:rPr>
-        <w:t>Solo el metodo validarPedido gestiona esta acción.</w:t>
+        <w:t xml:space="preserve">Solo el </w:t>
+      </w:r>
+      <w:proofErr w:type="spellStart"/>
+      <w:r>
+        <w:rPr>
+          <w:lang w:val="es-ES_tradnl"/>
+        </w:rPr>
+        <w:t>metodo</w:t>
+      </w:r>
+      <w:proofErr w:type="spellEnd"/>
+      <w:r>
+        <w:rPr>
+          <w:lang w:val="es-ES_tradnl"/>
+        </w:rPr>
+        <w:t xml:space="preserve"> </w:t>
+      </w:r>
+      <w:proofErr w:type="spellStart"/>
+      <w:r>
+        <w:rPr>
+          <w:lang w:val="es-ES_tradnl"/>
+        </w:rPr>
+        <w:t>validarPedido</w:t>
+      </w:r>
+      <w:proofErr w:type="spellEnd"/>
+      <w:r>
+        <w:rPr>
+          <w:lang w:val="es-ES_tradnl"/>
+        </w:rPr>
+        <w:t xml:space="preserve"> gestiona esta acción.</w:t>
       </w:r>
     </w:p>
     <w:p>
@@ -19216,6 +19783,7 @@
           <w:lang w:val="es-ES_tradnl"/>
         </w:rPr>
       </w:pPr>
+      <w:proofErr w:type="spellStart"/>
       <w:r>
         <w:rPr>
           <w:b/>
@@ -19223,6 +19791,7 @@
         </w:rPr>
         <w:t>validarPedido</w:t>
       </w:r>
+      <w:proofErr w:type="spellEnd"/>
     </w:p>
     <w:p>
       <w:pPr>
@@ -19506,12 +20075,14 @@
                 <w:lang w:val="es-ES_tradnl"/>
               </w:rPr>
             </w:pPr>
+            <w:proofErr w:type="spellStart"/>
             <w:r>
               <w:rPr>
                 <w:lang w:val="es-ES_tradnl"/>
               </w:rPr>
               <w:t>validarPedido</w:t>
             </w:r>
+            <w:proofErr w:type="spellEnd"/>
           </w:p>
         </w:tc>
         <w:tc>
@@ -19525,12 +20096,14 @@
                 <w:lang w:val="es-ES_tradnl"/>
               </w:rPr>
             </w:pPr>
+            <w:proofErr w:type="spellStart"/>
             <w:r>
               <w:rPr>
                 <w:lang w:val="es-ES_tradnl"/>
               </w:rPr>
               <w:t>String</w:t>
             </w:r>
+            <w:proofErr w:type="spellEnd"/>
           </w:p>
         </w:tc>
         <w:tc>
@@ -19834,7 +20407,21 @@
         <w:rPr>
           <w:lang w:val="es-ES_tradnl"/>
         </w:rPr>
-        <w:t>Se comprobará el método getHistorialUsuario que devuelve una lista de compras.</w:t>
+        <w:t xml:space="preserve">Se comprobará el método </w:t>
+      </w:r>
+      <w:proofErr w:type="spellStart"/>
+      <w:r>
+        <w:rPr>
+          <w:lang w:val="es-ES_tradnl"/>
+        </w:rPr>
+        <w:t>getHistorialUsuario</w:t>
+      </w:r>
+      <w:proofErr w:type="spellEnd"/>
+      <w:r>
+        <w:rPr>
+          <w:lang w:val="es-ES_tradnl"/>
+        </w:rPr>
+        <w:t xml:space="preserve"> que devuelve una lista de compras.</w:t>
       </w:r>
     </w:p>
     <w:p>
@@ -19849,6 +20436,7 @@
           <w:lang w:val="es-ES_tradnl"/>
         </w:rPr>
       </w:pPr>
+      <w:proofErr w:type="spellStart"/>
       <w:r>
         <w:rPr>
           <w:b/>
@@ -19856,6 +20444,7 @@
         </w:rPr>
         <w:t>getHistorialUsuario</w:t>
       </w:r>
+      <w:proofErr w:type="spellEnd"/>
     </w:p>
     <w:p>
       <w:pPr>
@@ -20113,12 +20702,14 @@
                 <w:lang w:val="es-ES_tradnl"/>
               </w:rPr>
             </w:pPr>
+            <w:proofErr w:type="spellStart"/>
             <w:r>
               <w:rPr>
                 <w:lang w:val="es-ES_tradnl"/>
               </w:rPr>
               <w:t>getHistorialUsuario</w:t>
             </w:r>
+            <w:proofErr w:type="spellEnd"/>
           </w:p>
         </w:tc>
         <w:tc>
@@ -20132,12 +20723,14 @@
                 <w:lang w:val="es-ES_tradnl"/>
               </w:rPr>
             </w:pPr>
+            <w:proofErr w:type="spellStart"/>
             <w:r>
               <w:rPr>
                 <w:lang w:val="es-ES_tradnl"/>
               </w:rPr>
               <w:t>String</w:t>
             </w:r>
+            <w:proofErr w:type="spellEnd"/>
           </w:p>
         </w:tc>
         <w:tc>
@@ -20293,6 +20886,7 @@
         </w:rPr>
       </w:pPr>
       <w:bookmarkStart w:id="32" w:name="_Toc478938270"/>
+      <w:proofErr w:type="spellStart"/>
       <w:r>
         <w:rPr>
           <w:lang w:val="es-ES_tradnl"/>
@@ -20300,6 +20894,7 @@
         <w:t>InterfazEstadistica</w:t>
       </w:r>
       <w:bookmarkEnd w:id="32"/>
+      <w:proofErr w:type="spellEnd"/>
     </w:p>
     <w:p>
       <w:pPr>
@@ -20392,13 +20987,63 @@
           <w:lang w:val="es-ES_tradnl"/>
         </w:rPr>
       </w:pPr>
+      <w:proofErr w:type="spellStart"/>
       <w:r>
         <w:rPr>
           <w:b/>
           <w:lang w:val="es-ES_tradnl"/>
         </w:rPr>
-        <w:t>getValoresBrutos / getMedias / getHistos / getPorcentajes</w:t>
-      </w:r>
+        <w:t>getValoresBrutos</w:t>
+      </w:r>
+      <w:proofErr w:type="spellEnd"/>
+      <w:r>
+        <w:rPr>
+          <w:b/>
+          <w:lang w:val="es-ES_tradnl"/>
+        </w:rPr>
+        <w:t xml:space="preserve"> / </w:t>
+      </w:r>
+      <w:proofErr w:type="spellStart"/>
+      <w:r>
+        <w:rPr>
+          <w:b/>
+          <w:lang w:val="es-ES_tradnl"/>
+        </w:rPr>
+        <w:t>getMedias</w:t>
+      </w:r>
+      <w:proofErr w:type="spellEnd"/>
+      <w:r>
+        <w:rPr>
+          <w:b/>
+          <w:lang w:val="es-ES_tradnl"/>
+        </w:rPr>
+        <w:t xml:space="preserve"> / </w:t>
+      </w:r>
+      <w:proofErr w:type="spellStart"/>
+      <w:r>
+        <w:rPr>
+          <w:b/>
+          <w:lang w:val="es-ES_tradnl"/>
+        </w:rPr>
+        <w:t>getHistos</w:t>
+      </w:r>
+      <w:proofErr w:type="spellEnd"/>
+      <w:r>
+        <w:rPr>
+          <w:b/>
+          <w:lang w:val="es-ES_tradnl"/>
+        </w:rPr>
+        <w:t xml:space="preserve"> / </w:t>
+      </w:r>
+      <w:proofErr w:type="spellStart"/>
+      <w:r>
+        <w:rPr>
+          <w:b/>
+          <w:lang w:val="es-ES_tradnl"/>
+        </w:rPr>
+        <w:t>getPorcentajes</w:t>
+      </w:r>
+      <w:proofErr w:type="spellEnd"/>
     </w:p>
     <w:p>
       <w:pPr>
@@ -20619,12 +21264,56 @@
                 <w:lang w:val="es-ES_tradnl"/>
               </w:rPr>
             </w:pPr>
+            <w:proofErr w:type="spellStart"/>
             <w:r>
               <w:rPr>
                 <w:lang w:val="es-ES_tradnl"/>
               </w:rPr>
-              <w:t>getValoresBrutos / getMedias / getHistos / getPorcentajes</w:t>
+              <w:t>getValoresBrutos</w:t>
             </w:r>
+            <w:proofErr w:type="spellEnd"/>
+            <w:r>
+              <w:rPr>
+                <w:lang w:val="es-ES_tradnl"/>
+              </w:rPr>
+              <w:t xml:space="preserve"> / </w:t>
+            </w:r>
+            <w:proofErr w:type="spellStart"/>
+            <w:r>
+              <w:rPr>
+                <w:lang w:val="es-ES_tradnl"/>
+              </w:rPr>
+              <w:t>getMedias</w:t>
+            </w:r>
+            <w:proofErr w:type="spellEnd"/>
+            <w:r>
+              <w:rPr>
+                <w:lang w:val="es-ES_tradnl"/>
+              </w:rPr>
+              <w:t xml:space="preserve"> / </w:t>
+            </w:r>
+            <w:proofErr w:type="spellStart"/>
+            <w:r>
+              <w:rPr>
+                <w:lang w:val="es-ES_tradnl"/>
+              </w:rPr>
+              <w:t>getHistos</w:t>
+            </w:r>
+            <w:proofErr w:type="spellEnd"/>
+            <w:r>
+              <w:rPr>
+                <w:lang w:val="es-ES_tradnl"/>
+              </w:rPr>
+              <w:t xml:space="preserve"> / </w:t>
+            </w:r>
+            <w:proofErr w:type="spellStart"/>
+            <w:r>
+              <w:rPr>
+                <w:lang w:val="es-ES_tradnl"/>
+              </w:rPr>
+              <w:t>getPorcentajes</w:t>
+            </w:r>
+            <w:proofErr w:type="spellEnd"/>
           </w:p>
           <w:p>
             <w:pPr>
@@ -20645,12 +21334,14 @@
                 <w:lang w:val="es-ES_tradnl"/>
               </w:rPr>
             </w:pPr>
+            <w:proofErr w:type="spellStart"/>
             <w:r>
               <w:rPr>
                 <w:lang w:val="es-ES_tradnl"/>
               </w:rPr>
               <w:t>int</w:t>
             </w:r>
+            <w:proofErr w:type="spellEnd"/>
           </w:p>
         </w:tc>
         <w:tc>
@@ -20867,6 +21558,7 @@
         </w:rPr>
       </w:pPr>
       <w:bookmarkStart w:id="34" w:name="_Toc478938272"/>
+      <w:proofErr w:type="spellStart"/>
       <w:r>
         <w:rPr>
           <w:lang w:val="es-ES_tradnl"/>
@@ -20874,6 +21566,7 @@
         <w:t>InterfazControlador</w:t>
       </w:r>
       <w:bookmarkEnd w:id="34"/>
+      <w:proofErr w:type="spellEnd"/>
     </w:p>
     <w:p>
       <w:pPr>
@@ -20899,6 +21592,7 @@
         </w:rPr>
         <w:t xml:space="preserve">El método </w:t>
       </w:r>
+      <w:proofErr w:type="spellStart"/>
       <w:r>
         <w:rPr>
           <w:i/>
@@ -20906,12 +21600,14 @@
         </w:rPr>
         <w:t>aceptarPedido</w:t>
       </w:r>
+      <w:proofErr w:type="spellEnd"/>
       <w:r>
         <w:rPr>
           <w:lang w:val="es-ES_tradnl"/>
         </w:rPr>
         <w:t xml:space="preserve"> es similar a </w:t>
       </w:r>
+      <w:proofErr w:type="spellStart"/>
       <w:r>
         <w:rPr>
           <w:i/>
@@ -20919,6 +21615,7 @@
         </w:rPr>
         <w:t>realizarPedido</w:t>
       </w:r>
+      <w:proofErr w:type="spellEnd"/>
       <w:r>
         <w:rPr>
           <w:lang w:val="es-ES_tradnl"/>
@@ -20950,6 +21647,7 @@
         </w:rPr>
         <w:t xml:space="preserve">Los métodos </w:t>
       </w:r>
+      <w:proofErr w:type="spellStart"/>
       <w:r>
         <w:rPr>
           <w:i/>
@@ -20957,12 +21655,14 @@
         </w:rPr>
         <w:t>consultarHistorial</w:t>
       </w:r>
+      <w:proofErr w:type="spellEnd"/>
       <w:r>
         <w:rPr>
           <w:lang w:val="es-ES_tradnl"/>
         </w:rPr>
         <w:t xml:space="preserve">, </w:t>
       </w:r>
+      <w:proofErr w:type="spellStart"/>
       <w:r>
         <w:rPr>
           <w:i/>
@@ -20970,12 +21670,14 @@
         </w:rPr>
         <w:t>añadirUsuario</w:t>
       </w:r>
+      <w:proofErr w:type="spellEnd"/>
       <w:r>
         <w:rPr>
           <w:lang w:val="es-ES_tradnl"/>
         </w:rPr>
         <w:t xml:space="preserve">, </w:t>
       </w:r>
+      <w:proofErr w:type="spellStart"/>
       <w:r>
         <w:rPr>
           <w:i/>
@@ -20983,12 +21685,14 @@
         </w:rPr>
         <w:t>modificarUsuario</w:t>
       </w:r>
+      <w:proofErr w:type="spellEnd"/>
       <w:r>
         <w:rPr>
           <w:lang w:val="es-ES_tradnl"/>
         </w:rPr>
         <w:t xml:space="preserve">, </w:t>
       </w:r>
+      <w:proofErr w:type="spellStart"/>
       <w:r>
         <w:rPr>
           <w:i/>
@@ -20996,12 +21700,14 @@
         </w:rPr>
         <w:t>mostrarMedias</w:t>
       </w:r>
+      <w:proofErr w:type="spellEnd"/>
       <w:r>
         <w:rPr>
           <w:lang w:val="es-ES_tradnl"/>
         </w:rPr>
         <w:t xml:space="preserve">, </w:t>
       </w:r>
+      <w:proofErr w:type="spellStart"/>
       <w:r>
         <w:rPr>
           <w:i/>
@@ -21009,12 +21715,14 @@
         </w:rPr>
         <w:t>mostrarHistos</w:t>
       </w:r>
+      <w:proofErr w:type="spellEnd"/>
       <w:r>
         <w:rPr>
           <w:lang w:val="es-ES_tradnl"/>
         </w:rPr>
         <w:t xml:space="preserve">, </w:t>
       </w:r>
+      <w:proofErr w:type="spellStart"/>
       <w:r>
         <w:rPr>
           <w:i/>
@@ -21022,12 +21730,14 @@
         </w:rPr>
         <w:t>mostrarPorcentajes</w:t>
       </w:r>
+      <w:proofErr w:type="spellEnd"/>
       <w:r>
         <w:rPr>
           <w:lang w:val="es-ES_tradnl"/>
         </w:rPr>
         <w:t xml:space="preserve"> y </w:t>
       </w:r>
+      <w:proofErr w:type="spellStart"/>
       <w:r>
         <w:rPr>
           <w:i/>
@@ -21035,6 +21745,7 @@
         </w:rPr>
         <w:t>mostrarVentasBruto</w:t>
       </w:r>
+      <w:proofErr w:type="spellEnd"/>
       <w:r>
         <w:rPr>
           <w:lang w:val="es-ES_tradnl"/>
@@ -21501,12 +22212,14 @@
                 <w:lang w:val="es-ES_tradnl"/>
               </w:rPr>
             </w:pPr>
+            <w:proofErr w:type="spellStart"/>
             <w:r>
               <w:rPr>
                 <w:lang w:val="es-ES_tradnl"/>
               </w:rPr>
               <w:t>String</w:t>
             </w:r>
+            <w:proofErr w:type="spellEnd"/>
           </w:p>
         </w:tc>
         <w:tc>
@@ -22808,12 +23521,14 @@
                 <w:lang w:val="es-ES_tradnl"/>
               </w:rPr>
             </w:pPr>
+            <w:proofErr w:type="spellStart"/>
             <w:r>
               <w:rPr>
                 <w:lang w:val="es-ES_tradnl"/>
               </w:rPr>
               <w:t>String</w:t>
             </w:r>
+            <w:proofErr w:type="spellEnd"/>
           </w:p>
         </w:tc>
         <w:tc>
@@ -23355,12 +24070,14 @@
                 <w:lang w:val="es-ES_tradnl"/>
               </w:rPr>
             </w:pPr>
+            <w:proofErr w:type="spellStart"/>
             <w:r>
               <w:rPr>
                 <w:lang w:val="es-ES_tradnl"/>
               </w:rPr>
               <w:t>String</w:t>
             </w:r>
+            <w:proofErr w:type="spellEnd"/>
           </w:p>
         </w:tc>
         <w:tc>
@@ -23762,12 +24479,14 @@
                 <w:lang w:val="es-ES_tradnl"/>
               </w:rPr>
             </w:pPr>
+            <w:proofErr w:type="spellStart"/>
             <w:r>
               <w:rPr>
                 <w:lang w:val="es-ES_tradnl"/>
               </w:rPr>
               <w:t>String</w:t>
             </w:r>
+            <w:proofErr w:type="spellEnd"/>
           </w:p>
         </w:tc>
         <w:tc>
@@ -23858,6 +24577,7 @@
         </w:rPr>
       </w:pPr>
       <w:bookmarkStart w:id="42" w:name="_Toc478938280"/>
+      <w:proofErr w:type="spellStart"/>
       <w:r>
         <w:rPr>
           <w:lang w:val="es-ES_tradnl"/>
@@ -23871,6 +24591,7 @@
         <w:t>n</w:t>
       </w:r>
       <w:bookmarkEnd w:id="42"/>
+      <w:proofErr w:type="spellEnd"/>
     </w:p>
     <w:p>
       <w:pPr>
@@ -23962,7 +24683,23 @@
           <w:i/>
           <w:lang w:val="es-ES_tradnl"/>
         </w:rPr>
-        <w:t xml:space="preserve"> importarUsuarios()</w:t>
+        <w:t xml:space="preserve"> </w:t>
+      </w:r>
+      <w:proofErr w:type="spellStart"/>
+      <w:r>
+        <w:rPr>
+          <w:i/>
+          <w:lang w:val="es-ES_tradnl"/>
+        </w:rPr>
+        <w:t>importarUsuarios</w:t>
+      </w:r>
+      <w:proofErr w:type="spellEnd"/>
+      <w:r>
+        <w:rPr>
+          <w:i/>
+          <w:lang w:val="es-ES_tradnl"/>
+        </w:rPr>
+        <w:t>()</w:t>
       </w:r>
     </w:p>
     <w:p>
@@ -24134,7 +24871,23 @@
           <w:i/>
           <w:lang w:val="es-ES_tradnl"/>
         </w:rPr>
-        <w:t xml:space="preserve"> importarUsuarios()</w:t>
+        <w:t xml:space="preserve"> </w:t>
+      </w:r>
+      <w:proofErr w:type="spellStart"/>
+      <w:r>
+        <w:rPr>
+          <w:i/>
+          <w:lang w:val="es-ES_tradnl"/>
+        </w:rPr>
+        <w:t>importarUsuarios</w:t>
+      </w:r>
+      <w:proofErr w:type="spellEnd"/>
+      <w:r>
+        <w:rPr>
+          <w:i/>
+          <w:lang w:val="es-ES_tradnl"/>
+        </w:rPr>
+        <w:t>()</w:t>
       </w:r>
     </w:p>
     <w:p>
@@ -24294,7 +25047,23 @@
           <w:i/>
           <w:lang w:val="es-ES_tradnl"/>
         </w:rPr>
-        <w:t xml:space="preserve"> importarUsuarios()</w:t>
+        <w:t xml:space="preserve"> </w:t>
+      </w:r>
+      <w:proofErr w:type="spellStart"/>
+      <w:r>
+        <w:rPr>
+          <w:i/>
+          <w:lang w:val="es-ES_tradnl"/>
+        </w:rPr>
+        <w:t>importarUsuarios</w:t>
+      </w:r>
+      <w:proofErr w:type="spellEnd"/>
+      <w:r>
+        <w:rPr>
+          <w:i/>
+          <w:lang w:val="es-ES_tradnl"/>
+        </w:rPr>
+        <w:t>()</w:t>
       </w:r>
     </w:p>
     <w:p>
@@ -24310,8 +25079,17 @@
           <w:i/>
           <w:lang w:val="es-ES_tradnl"/>
         </w:rPr>
-        <w:t>U; U-aaaaaa-000; 10/10/2010; Samuel; Soutullo Sobral; 77013889E; asdfg</w:t>
-      </w:r>
+        <w:t xml:space="preserve">U; U-aaaaaa-000; 10/10/2010; Samuel; Soutullo Sobral; 77013889E; </w:t>
+      </w:r>
+      <w:proofErr w:type="spellStart"/>
+      <w:r>
+        <w:rPr>
+          <w:i/>
+          <w:lang w:val="es-ES_tradnl"/>
+        </w:rPr>
+        <w:t>asdfg</w:t>
+      </w:r>
+      <w:proofErr w:type="spellEnd"/>
     </w:p>
     <w:p>
       <w:pPr>
@@ -24447,7 +25225,23 @@
           <w:i/>
           <w:lang w:val="es-ES_tradnl"/>
         </w:rPr>
-        <w:t xml:space="preserve"> importarUsuarios()</w:t>
+        <w:t xml:space="preserve"> </w:t>
+      </w:r>
+      <w:proofErr w:type="spellStart"/>
+      <w:r>
+        <w:rPr>
+          <w:i/>
+          <w:lang w:val="es-ES_tradnl"/>
+        </w:rPr>
+        <w:t>importarUsuarios</w:t>
+      </w:r>
+      <w:proofErr w:type="spellEnd"/>
+      <w:r>
+        <w:rPr>
+          <w:i/>
+          <w:lang w:val="es-ES_tradnl"/>
+        </w:rPr>
+        <w:t>()</w:t>
       </w:r>
     </w:p>
     <w:p>
@@ -24613,7 +25407,23 @@
           <w:i/>
           <w:lang w:val="es-ES_tradnl"/>
         </w:rPr>
-        <w:t xml:space="preserve"> importarUsuarios()</w:t>
+        <w:t xml:space="preserve"> </w:t>
+      </w:r>
+      <w:proofErr w:type="spellStart"/>
+      <w:r>
+        <w:rPr>
+          <w:i/>
+          <w:lang w:val="es-ES_tradnl"/>
+        </w:rPr>
+        <w:t>importarUsuarios</w:t>
+      </w:r>
+      <w:proofErr w:type="spellEnd"/>
+      <w:r>
+        <w:rPr>
+          <w:i/>
+          <w:lang w:val="es-ES_tradnl"/>
+        </w:rPr>
+        <w:t>()</w:t>
       </w:r>
     </w:p>
     <w:p>
@@ -24785,12 +25595,21 @@
         </w:rPr>
         <w:t xml:space="preserve">Se llama al método </w:t>
       </w:r>
+      <w:proofErr w:type="spellStart"/>
       <w:r>
         <w:rPr>
           <w:i/>
           <w:lang w:val="es-ES_tradnl"/>
         </w:rPr>
-        <w:t>importarCompra()</w:t>
+        <w:t>importarCompra</w:t>
+      </w:r>
+      <w:proofErr w:type="spellEnd"/>
+      <w:r>
+        <w:rPr>
+          <w:i/>
+          <w:lang w:val="es-ES_tradnl"/>
+        </w:rPr>
+        <w:t>()</w:t>
       </w:r>
       <w:r>
         <w:rPr>
@@ -24996,12 +25815,21 @@
         </w:rPr>
         <w:t xml:space="preserve">Se llama al método </w:t>
       </w:r>
+      <w:proofErr w:type="spellStart"/>
       <w:r>
         <w:rPr>
           <w:i/>
           <w:lang w:val="es-ES_tradnl"/>
         </w:rPr>
-        <w:t>importarCompra()</w:t>
+        <w:t>importarCompra</w:t>
+      </w:r>
+      <w:proofErr w:type="spellEnd"/>
+      <w:r>
+        <w:rPr>
+          <w:i/>
+          <w:lang w:val="es-ES_tradnl"/>
+        </w:rPr>
+        <w:t>()</w:t>
       </w:r>
       <w:r>
         <w:rPr>
@@ -25265,7 +26093,23 @@
           <w:i/>
           <w:lang w:val="es-ES_tradnl"/>
         </w:rPr>
-        <w:t xml:space="preserve"> importarUsuarios()</w:t>
+        <w:t xml:space="preserve"> </w:t>
+      </w:r>
+      <w:proofErr w:type="spellStart"/>
+      <w:r>
+        <w:rPr>
+          <w:i/>
+          <w:lang w:val="es-ES_tradnl"/>
+        </w:rPr>
+        <w:t>importarUsuarios</w:t>
+      </w:r>
+      <w:proofErr w:type="spellEnd"/>
+      <w:r>
+        <w:rPr>
+          <w:i/>
+          <w:lang w:val="es-ES_tradnl"/>
+        </w:rPr>
+        <w:t>()</w:t>
       </w:r>
     </w:p>
     <w:p>
@@ -25463,7 +26307,23 @@
           <w:i/>
           <w:lang w:val="es-ES_tradnl"/>
         </w:rPr>
-        <w:t xml:space="preserve"> importarUsuarios()</w:t>
+        <w:t xml:space="preserve"> </w:t>
+      </w:r>
+      <w:proofErr w:type="spellStart"/>
+      <w:r>
+        <w:rPr>
+          <w:i/>
+          <w:lang w:val="es-ES_tradnl"/>
+        </w:rPr>
+        <w:t>importarUsuarios</w:t>
+      </w:r>
+      <w:proofErr w:type="spellEnd"/>
+      <w:r>
+        <w:rPr>
+          <w:i/>
+          <w:lang w:val="es-ES_tradnl"/>
+        </w:rPr>
+        <w:t>()</w:t>
       </w:r>
     </w:p>
     <w:p>
@@ -25479,7 +26339,39 @@
           <w:i/>
           <w:lang w:val="es-ES_tradnl"/>
         </w:rPr>
-        <w:t>U; U-aaaaaa-000; 10/10/2010; aaaaa[…(x255)…]aaaa ; Soutullo Sobral; 77013889E</w:t>
+        <w:t xml:space="preserve">U; U-aaaaaa-000; 10/10/2010; </w:t>
+      </w:r>
+      <w:proofErr w:type="spellStart"/>
+      <w:r>
+        <w:rPr>
+          <w:i/>
+          <w:lang w:val="es-ES_tradnl"/>
+        </w:rPr>
+        <w:t>aaaaa</w:t>
+      </w:r>
+      <w:proofErr w:type="spellEnd"/>
+      <w:r>
+        <w:rPr>
+          <w:i/>
+          <w:lang w:val="es-ES_tradnl"/>
+        </w:rPr>
+        <w:t>[…(x255)…]</w:t>
+      </w:r>
+      <w:proofErr w:type="spellStart"/>
+      <w:r>
+        <w:rPr>
+          <w:i/>
+          <w:lang w:val="es-ES_tradnl"/>
+        </w:rPr>
+        <w:t>aaaa</w:t>
+      </w:r>
+      <w:proofErr w:type="spellEnd"/>
+      <w:r>
+        <w:rPr>
+          <w:i/>
+          <w:lang w:val="es-ES_tradnl"/>
+        </w:rPr>
+        <w:t xml:space="preserve"> ; Soutullo Sobral; 77013889E</w:t>
       </w:r>
     </w:p>
     <w:p>
@@ -25617,7 +26509,23 @@
           <w:i/>
           <w:lang w:val="es-ES_tradnl"/>
         </w:rPr>
-        <w:t xml:space="preserve"> importarUsuarios()</w:t>
+        <w:t xml:space="preserve"> </w:t>
+      </w:r>
+      <w:proofErr w:type="spellStart"/>
+      <w:r>
+        <w:rPr>
+          <w:i/>
+          <w:lang w:val="es-ES_tradnl"/>
+        </w:rPr>
+        <w:t>importarUsuarios</w:t>
+      </w:r>
+      <w:proofErr w:type="spellEnd"/>
+      <w:r>
+        <w:rPr>
+          <w:i/>
+          <w:lang w:val="es-ES_tradnl"/>
+        </w:rPr>
+        <w:t>()</w:t>
       </w:r>
     </w:p>
     <w:p>
@@ -25787,6 +26695,7 @@
         </w:rPr>
         <w:t xml:space="preserve"> </w:t>
       </w:r>
+      <w:proofErr w:type="spellStart"/>
       <w:r>
         <w:rPr>
           <w:i/>
@@ -25794,6 +26703,7 @@
         </w:rPr>
         <w:t>importarCompra</w:t>
       </w:r>
+      <w:proofErr w:type="spellEnd"/>
       <w:r>
         <w:rPr>
           <w:i/>
@@ -26063,6 +26973,7 @@
         </w:rPr>
         <w:t xml:space="preserve"> </w:t>
       </w:r>
+      <w:proofErr w:type="spellStart"/>
       <w:r>
         <w:rPr>
           <w:i/>
@@ -26070,6 +26981,7 @@
         </w:rPr>
         <w:t>importarUsuarios</w:t>
       </w:r>
+      <w:proofErr w:type="spellEnd"/>
       <w:r>
         <w:rPr>
           <w:i/>
@@ -26217,12 +27129,21 @@
         </w:rPr>
         <w:t xml:space="preserve">Se llama al método </w:t>
       </w:r>
+      <w:proofErr w:type="spellStart"/>
       <w:r>
         <w:rPr>
           <w:i/>
           <w:lang w:val="es-ES_tradnl"/>
         </w:rPr>
-        <w:t>importarCompra()</w:t>
+        <w:t>importarCompra</w:t>
+      </w:r>
+      <w:proofErr w:type="spellEnd"/>
+      <w:r>
+        <w:rPr>
+          <w:i/>
+          <w:lang w:val="es-ES_tradnl"/>
+        </w:rPr>
+        <w:t>()</w:t>
       </w:r>
       <w:r>
         <w:rPr>
@@ -26337,38 +27258,9 @@
         <w:rPr>
           <w:lang w:val="es-ES_tradnl"/>
         </w:rPr>
-        <w:t>Valida l</w:t>
-      </w:r>
-      <w:r>
-        <w:rPr>
-          <w:lang w:val="es-ES_tradnl"/>
-        </w:rPr>
-        <w:t>a correcta interpretación de un conjunto de</w:t>
-      </w:r>
-      <w:r>
-        <w:rPr>
-          <w:lang w:val="es-ES_tradnl"/>
-        </w:rPr>
-        <w:t xml:space="preserve"> línea</w:t>
-      </w:r>
-      <w:r>
-        <w:rPr>
-          <w:lang w:val="es-ES_tradnl"/>
-        </w:rPr>
-        <w:t>s</w:t>
-      </w:r>
-      <w:r>
-        <w:rPr>
-          <w:lang w:val="es-ES_tradnl"/>
-        </w:rPr>
-        <w:t xml:space="preserve"> de venta cuando </w:t>
-      </w:r>
-      <w:r>
-        <w:rPr>
-          <w:lang w:val="es-ES_tradnl"/>
-        </w:rPr>
-        <w:t xml:space="preserve">dichas líneas tienen el mismo valor para el campo </w:t>
-      </w:r>
+        <w:t xml:space="preserve">Valida la correcta interpretación de un conjunto de líneas de venta cuando dichas líneas tienen el mismo valor para el campo </w:t>
+      </w:r>
+      <w:proofErr w:type="spellStart"/>
       <w:r>
         <w:rPr>
           <w:i/>
@@ -26376,6 +27268,7 @@
         </w:rPr>
         <w:t>VRef</w:t>
       </w:r>
+      <w:proofErr w:type="spellEnd"/>
       <w:r>
         <w:rPr>
           <w:lang w:val="es-ES_tradnl"/>
@@ -26393,37 +27286,80 @@
           <w:i/>
           <w:lang w:val="es-ES_tradnl"/>
         </w:rPr>
-        <w:t>U-aaaaaa-000</w:t>
+        <w:t xml:space="preserve">U-aaaaaa-000 </w:t>
+      </w:r>
+      <w:r>
+        <w:rPr>
+          <w:lang w:val="es-ES_tradnl"/>
+        </w:rPr>
+        <w:t xml:space="preserve">y los productos </w:t>
       </w:r>
       <w:r>
         <w:rPr>
           <w:i/>
           <w:lang w:val="es-ES_tradnl"/>
         </w:rPr>
-        <w:t xml:space="preserve"> </w:t>
-      </w:r>
-      <w:r>
-        <w:rPr>
-          <w:lang w:val="es-ES_tradnl"/>
-        </w:rPr>
-        <w:t xml:space="preserve">y los productos </w:t>
+        <w:t>I-aaaaaa-000</w:t>
+      </w:r>
+      <w:r>
+        <w:t xml:space="preserve"> y </w:t>
       </w:r>
       <w:r>
         <w:rPr>
           <w:i/>
           <w:lang w:val="es-ES_tradnl"/>
         </w:rPr>
-        <w:t>I-aaaaaa-000</w:t>
-      </w:r>
-      <w:r>
-        <w:t xml:space="preserve"> y </w:t>
-      </w:r>
+        <w:t>I-aaaaaa-001</w:t>
+      </w:r>
+      <w:r>
+        <w:rPr>
+          <w:lang w:val="es-ES_tradnl"/>
+        </w:rPr>
+        <w:t>.</w:t>
+      </w:r>
+    </w:p>
+    <w:p>
+      <w:pPr>
+        <w:pStyle w:val="Ttulo4"/>
+        <w:rPr>
+          <w:lang w:val="es-ES_tradnl"/>
+        </w:rPr>
+      </w:pPr>
+      <w:r>
+        <w:rPr>
+          <w:lang w:val="es-ES_tradnl"/>
+        </w:rPr>
+        <w:t>Definición</w:t>
+      </w:r>
+    </w:p>
+    <w:p>
+      <w:pPr>
+        <w:ind w:left="708"/>
+        <w:rPr>
+          <w:lang w:val="es-ES_tradnl"/>
+        </w:rPr>
+      </w:pPr>
+      <w:r>
+        <w:rPr>
+          <w:lang w:val="es-ES_tradnl"/>
+        </w:rPr>
+        <w:t xml:space="preserve">Se llama al método </w:t>
+      </w:r>
+      <w:proofErr w:type="spellStart"/>
       <w:r>
         <w:rPr>
           <w:i/>
           <w:lang w:val="es-ES_tradnl"/>
         </w:rPr>
-        <w:t>I-aaaaaa-001</w:t>
+        <w:t>importarCompra</w:t>
+      </w:r>
+      <w:proofErr w:type="spellEnd"/>
+      <w:r>
+        <w:rPr>
+          <w:i/>
+          <w:lang w:val="es-ES_tradnl"/>
+        </w:rPr>
+        <w:t>()</w:t>
       </w:r>
       <w:r>
         <w:rPr>
@@ -26434,43 +27370,18 @@
     </w:p>
     <w:p>
       <w:pPr>
-        <w:pStyle w:val="Ttulo4"/>
-        <w:rPr>
-          <w:lang w:val="es-ES_tradnl"/>
-        </w:rPr>
-      </w:pPr>
-      <w:r>
-        <w:rPr>
-          <w:lang w:val="es-ES_tradnl"/>
-        </w:rPr>
-        <w:t>Definición</w:t>
-      </w:r>
-    </w:p>
-    <w:p>
-      <w:pPr>
         <w:ind w:left="708"/>
         <w:rPr>
-          <w:lang w:val="es-ES_tradnl"/>
-        </w:rPr>
-      </w:pPr>
-      <w:r>
-        <w:rPr>
-          <w:lang w:val="es-ES_tradnl"/>
-        </w:rPr>
-        <w:t xml:space="preserve">Se llama al método </w:t>
-      </w:r>
-      <w:r>
-        <w:rPr>
           <w:i/>
           <w:lang w:val="es-ES_tradnl"/>
         </w:rPr>
-        <w:t>importarCompra()</w:t>
-      </w:r>
-      <w:r>
-        <w:rPr>
-          <w:lang w:val="es-ES_tradnl"/>
-        </w:rPr>
-        <w:t>.</w:t>
+      </w:pPr>
+      <w:r>
+        <w:rPr>
+          <w:i/>
+          <w:lang w:val="es-ES_tradnl"/>
+        </w:rPr>
+        <w:t>V; V-aaaaaa-000; 10/10/2010; U-aaaaaa-000; I-aaaaaa-000; 1; 1.53</w:t>
       </w:r>
     </w:p>
     <w:p>
@@ -26486,44 +27397,7 @@
           <w:i/>
           <w:lang w:val="es-ES_tradnl"/>
         </w:rPr>
-        <w:t>V; V-aaaaaa-000; 10/10/2010; U-aaaaaa-000; I-aaaaaa-000; 1; 1.53</w:t>
-      </w:r>
-    </w:p>
-    <w:p>
-      <w:pPr>
-        <w:ind w:left="708"/>
-        <w:rPr>
-          <w:i/>
-          <w:lang w:val="es-ES_tradnl"/>
-        </w:rPr>
-      </w:pPr>
-      <w:r>
-        <w:rPr>
-          <w:i/>
-          <w:lang w:val="es-ES_tradnl"/>
-        </w:rPr>
-        <w:t>V; V-aaaaaa-000; 10/10/2010; U-aaaaaa-000; I-aaaaaa-00</w:t>
-      </w:r>
-      <w:r>
-        <w:rPr>
-          <w:i/>
-          <w:lang w:val="es-ES_tradnl"/>
-        </w:rPr>
-        <w:t>1</w:t>
-      </w:r>
-      <w:r>
-        <w:rPr>
-          <w:i/>
-          <w:lang w:val="es-ES_tradnl"/>
-        </w:rPr>
-        <w:t xml:space="preserve">; 1; </w:t>
-      </w:r>
-      <w:r>
-        <w:rPr>
-          <w:i/>
-          <w:lang w:val="es-ES_tradnl"/>
-        </w:rPr>
-        <w:t>2.64</w:t>
+        <w:t>V; V-aaaaaa-000; 10/10/2010; U-aaaaaa-000; I-aaaaaa-001; 1; 2.64</w:t>
       </w:r>
     </w:p>
     <w:p>
@@ -26726,6 +27600,7 @@
         </w:rPr>
         <w:t xml:space="preserve">Se llama al método </w:t>
       </w:r>
+      <w:proofErr w:type="spellStart"/>
       <w:r>
         <w:rPr>
           <w:i/>
@@ -26733,6 +27608,7 @@
         </w:rPr>
         <w:t>importarUsuario</w:t>
       </w:r>
+      <w:proofErr w:type="spellEnd"/>
       <w:r>
         <w:rPr>
           <w:i/>
@@ -26759,7 +27635,21 @@
         <w:rPr>
           <w:i/>
         </w:rPr>
-        <w:t>: “/home/usuario/fichero.csv”</w:t>
+        <w:t>: “/home/</w:t>
+      </w:r>
+      <w:proofErr w:type="spellStart"/>
+      <w:r>
+        <w:rPr>
+          <w:i/>
+        </w:rPr>
+        <w:t>usuario</w:t>
+      </w:r>
+      <w:proofErr w:type="spellEnd"/>
+      <w:r>
+        <w:rPr>
+          <w:i/>
+        </w:rPr>
+        <w:t>/fichero.csv”</w:t>
       </w:r>
     </w:p>
     <w:p>
@@ -26895,12 +27785,21 @@
         </w:rPr>
         <w:t xml:space="preserve">Se llama al método </w:t>
       </w:r>
+      <w:proofErr w:type="spellStart"/>
       <w:r>
         <w:rPr>
           <w:i/>
           <w:lang w:val="es-ES_tradnl"/>
         </w:rPr>
-        <w:t>importarUsuario()</w:t>
+        <w:t>importarUsuario</w:t>
+      </w:r>
+      <w:proofErr w:type="spellEnd"/>
+      <w:r>
+        <w:rPr>
+          <w:i/>
+          <w:lang w:val="es-ES_tradnl"/>
+        </w:rPr>
+        <w:t>()</w:t>
       </w:r>
     </w:p>
     <w:p>
@@ -26914,6 +27813,7 @@
           <w:lang w:val="es-ES_tradnl"/>
         </w:rPr>
       </w:pPr>
+      <w:proofErr w:type="spellStart"/>
       <w:r>
         <w:rPr>
           <w:b/>
@@ -26921,6 +27821,7 @@
         </w:rPr>
         <w:t>Path</w:t>
       </w:r>
+      <w:proofErr w:type="spellEnd"/>
       <w:r>
         <w:rPr>
           <w:lang w:val="es-ES_tradnl"/>
@@ -27068,12 +27969,21 @@
         </w:rPr>
         <w:t xml:space="preserve">Se llama al método </w:t>
       </w:r>
+      <w:proofErr w:type="spellStart"/>
       <w:r>
         <w:rPr>
           <w:i/>
           <w:lang w:val="es-ES_tradnl"/>
         </w:rPr>
-        <w:t>importarUsuario()</w:t>
+        <w:t>importarUsuario</w:t>
+      </w:r>
+      <w:proofErr w:type="spellEnd"/>
+      <w:r>
+        <w:rPr>
+          <w:i/>
+          <w:lang w:val="es-ES_tradnl"/>
+        </w:rPr>
+        <w:t>()</w:t>
       </w:r>
     </w:p>
     <w:p>
@@ -27087,6 +27997,7 @@
           <w:lang w:val="es-ES_tradnl"/>
         </w:rPr>
       </w:pPr>
+      <w:proofErr w:type="spellStart"/>
       <w:r>
         <w:rPr>
           <w:b/>
@@ -27094,6 +28005,7 @@
         </w:rPr>
         <w:t>Path</w:t>
       </w:r>
+      <w:proofErr w:type="spellEnd"/>
       <w:r>
         <w:rPr>
           <w:lang w:val="es-ES_tradnl"/>
@@ -27187,6 +28099,7 @@
         </w:rPr>
       </w:pPr>
       <w:bookmarkStart w:id="60" w:name="_Toc478938298"/>
+      <w:proofErr w:type="spellStart"/>
       <w:r>
         <w:rPr>
           <w:lang w:val="es-ES_tradnl"/>
@@ -27194,6 +28107,7 @@
         <w:t>InterfazDAO</w:t>
       </w:r>
       <w:bookmarkEnd w:id="60"/>
+      <w:proofErr w:type="spellEnd"/>
     </w:p>
     <w:p>
       <w:pPr>
@@ -27286,7 +28200,21 @@
         <w:rPr>
           <w:lang w:val="es-ES_tradnl"/>
         </w:rPr>
-        <w:t>U-abcdef-000 | Manuel | Soutoullo | 10-10-2010 | alumno |</w:t>
+        <w:t xml:space="preserve">U-abcdef-000 | Manuel | </w:t>
+      </w:r>
+      <w:proofErr w:type="spellStart"/>
+      <w:r>
+        <w:rPr>
+          <w:lang w:val="es-ES_tradnl"/>
+        </w:rPr>
+        <w:t>Soutoullo</w:t>
+      </w:r>
+      <w:proofErr w:type="spellEnd"/>
+      <w:r>
+        <w:rPr>
+          <w:lang w:val="es-ES_tradnl"/>
+        </w:rPr>
+        <w:t xml:space="preserve"> | 10-10-2010 | alumno |</w:t>
       </w:r>
     </w:p>
     <w:p>
@@ -27436,13 +28364,27 @@
         <w:rPr>
           <w:lang w:val="es-ES_tradnl"/>
         </w:rPr>
-        <w:t>x | Manuel | Sou</w:t>
-      </w:r>
-      <w:r>
-        <w:rPr>
-          <w:lang w:val="es-ES_tradnl"/>
-        </w:rPr>
-        <w:t>toullo | 10-10-2010 | alumno |</w:t>
+        <w:t xml:space="preserve">x | Manuel | </w:t>
+      </w:r>
+      <w:proofErr w:type="spellStart"/>
+      <w:r>
+        <w:rPr>
+          <w:lang w:val="es-ES_tradnl"/>
+        </w:rPr>
+        <w:t>Sou</w:t>
+      </w:r>
+      <w:r>
+        <w:rPr>
+          <w:lang w:val="es-ES_tradnl"/>
+        </w:rPr>
+        <w:t>toullo</w:t>
+      </w:r>
+      <w:proofErr w:type="spellEnd"/>
+      <w:r>
+        <w:rPr>
+          <w:lang w:val="es-ES_tradnl"/>
+        </w:rPr>
+        <w:t xml:space="preserve"> | 10-10-2010 | alumno |</w:t>
       </w:r>
     </w:p>
     <w:p>
@@ -27581,7 +28523,21 @@
           <w:lang w:val="es-ES_tradnl"/>
         </w:rPr>
         <w:lastRenderedPageBreak/>
-        <w:t>|U-abcde-000 | Manuel | Soutoullo | 10-10-2010 | alumno |</w:t>
+        <w:t xml:space="preserve">|U-abcde-000 | Manuel | </w:t>
+      </w:r>
+      <w:proofErr w:type="spellStart"/>
+      <w:r>
+        <w:rPr>
+          <w:lang w:val="es-ES_tradnl"/>
+        </w:rPr>
+        <w:t>Soutoullo</w:t>
+      </w:r>
+      <w:proofErr w:type="spellEnd"/>
+      <w:r>
+        <w:rPr>
+          <w:lang w:val="es-ES_tradnl"/>
+        </w:rPr>
+        <w:t xml:space="preserve"> | 10-10-2010 | alumno |</w:t>
       </w:r>
     </w:p>
     <w:p>
@@ -27743,7 +28699,21 @@
         <w:rPr>
           <w:lang w:val="es-ES_tradnl"/>
         </w:rPr>
-        <w:t xml:space="preserve"> | Manuel | Soutoullo | 10-10-2010 | alumno |</w:t>
+        <w:t xml:space="preserve"> | Manuel | </w:t>
+      </w:r>
+      <w:proofErr w:type="spellStart"/>
+      <w:r>
+        <w:rPr>
+          <w:lang w:val="es-ES_tradnl"/>
+        </w:rPr>
+        <w:t>Soutoullo</w:t>
+      </w:r>
+      <w:proofErr w:type="spellEnd"/>
+      <w:r>
+        <w:rPr>
+          <w:lang w:val="es-ES_tradnl"/>
+        </w:rPr>
+        <w:t xml:space="preserve"> | 10-10-2010 | alumno |</w:t>
       </w:r>
     </w:p>
     <w:p>
@@ -27881,7 +28851,14 @@
         <w:rPr>
           <w:lang w:val="es-ES_tradnl"/>
         </w:rPr>
-        <w:t>|U-abcde</w:t>
+        <w:t>|U-</w:t>
+      </w:r>
+      <w:proofErr w:type="spellStart"/>
+      <w:r>
+        <w:rPr>
+          <w:lang w:val="es-ES_tradnl"/>
+        </w:rPr>
+        <w:t>abcde</w:t>
       </w:r>
       <w:r>
         <w:rPr>
@@ -27889,11 +28866,26 @@
         </w:rPr>
         <w:t>f</w:t>
       </w:r>
-      <w:r>
-        <w:rPr>
-          <w:lang w:val="es-ES_tradnl"/>
-        </w:rPr>
-        <w:t>-| Manuel | Soutoullo | 10-10-2010 | alumno |</w:t>
+      <w:proofErr w:type="spellEnd"/>
+      <w:r>
+        <w:rPr>
+          <w:lang w:val="es-ES_tradnl"/>
+        </w:rPr>
+        <w:t xml:space="preserve">-| Manuel | </w:t>
+      </w:r>
+      <w:proofErr w:type="spellStart"/>
+      <w:r>
+        <w:rPr>
+          <w:lang w:val="es-ES_tradnl"/>
+        </w:rPr>
+        <w:t>Soutoullo</w:t>
+      </w:r>
+      <w:proofErr w:type="spellEnd"/>
+      <w:r>
+        <w:rPr>
+          <w:lang w:val="es-ES_tradnl"/>
+        </w:rPr>
+        <w:t xml:space="preserve"> | 10-10-2010 | alumno |</w:t>
       </w:r>
     </w:p>
     <w:p>
@@ -28053,7 +29045,21 @@
         <w:rPr>
           <w:lang w:val="es-ES_tradnl"/>
         </w:rPr>
-        <w:t>|U-aaaaaa-000 | Manuel | Soutoullo | 10-10-2010 | alumno |</w:t>
+        <w:t xml:space="preserve">|U-aaaaaa-000 | Manuel | </w:t>
+      </w:r>
+      <w:proofErr w:type="spellStart"/>
+      <w:r>
+        <w:rPr>
+          <w:lang w:val="es-ES_tradnl"/>
+        </w:rPr>
+        <w:t>Soutoullo</w:t>
+      </w:r>
+      <w:proofErr w:type="spellEnd"/>
+      <w:r>
+        <w:rPr>
+          <w:lang w:val="es-ES_tradnl"/>
+        </w:rPr>
+        <w:t xml:space="preserve"> | 10-10-2010 | alumno |</w:t>
       </w:r>
     </w:p>
     <w:p>
@@ -28110,7 +29116,21 @@
         <w:rPr>
           <w:lang w:val="es-ES_tradnl"/>
         </w:rPr>
-        <w:t>En la base de datos el usuario cuyo id es U-aaaaaa-000 pasa a tener el nombre Manuel Soutoullo.</w:t>
+        <w:t xml:space="preserve">En la base de datos el usuario cuyo id es U-aaaaaa-000 pasa a tener el nombre Manuel </w:t>
+      </w:r>
+      <w:proofErr w:type="spellStart"/>
+      <w:r>
+        <w:rPr>
+          <w:lang w:val="es-ES_tradnl"/>
+        </w:rPr>
+        <w:t>Soutoullo</w:t>
+      </w:r>
+      <w:proofErr w:type="spellEnd"/>
+      <w:r>
+        <w:rPr>
+          <w:lang w:val="es-ES_tradnl"/>
+        </w:rPr>
+        <w:t>.</w:t>
       </w:r>
     </w:p>
     <w:p>
@@ -28236,7 +29256,21 @@
         <w:rPr>
           <w:lang w:val="es-ES_tradnl"/>
         </w:rPr>
-        <w:t xml:space="preserve"> | Manuel | Soutoullo | 10-10-2010 | alumno |</w:t>
+        <w:t xml:space="preserve"> | Manuel | </w:t>
+      </w:r>
+      <w:proofErr w:type="spellStart"/>
+      <w:r>
+        <w:rPr>
+          <w:lang w:val="es-ES_tradnl"/>
+        </w:rPr>
+        <w:t>Soutoullo</w:t>
+      </w:r>
+      <w:proofErr w:type="spellEnd"/>
+      <w:r>
+        <w:rPr>
+          <w:lang w:val="es-ES_tradnl"/>
+        </w:rPr>
+        <w:t xml:space="preserve"> | 10-10-2010 | alumno |</w:t>
       </w:r>
     </w:p>
     <w:p>
@@ -28347,7 +29381,21 @@
         <w:rPr>
           <w:lang w:val="es-ES_tradnl"/>
         </w:rPr>
-        <w:t>Valida la inserción correcta de un item.</w:t>
+        <w:t xml:space="preserve">Valida la inserción correcta de un </w:t>
+      </w:r>
+      <w:proofErr w:type="spellStart"/>
+      <w:r>
+        <w:rPr>
+          <w:lang w:val="es-ES_tradnl"/>
+        </w:rPr>
+        <w:t>item</w:t>
+      </w:r>
+      <w:proofErr w:type="spellEnd"/>
+      <w:r>
+        <w:rPr>
+          <w:lang w:val="es-ES_tradnl"/>
+        </w:rPr>
+        <w:t>.</w:t>
       </w:r>
     </w:p>
     <w:p>
@@ -28371,11 +29419,19 @@
           <w:lang w:val="es-ES_tradnl"/>
         </w:rPr>
       </w:pPr>
-      <w:r>
-        <w:rPr>
-          <w:lang w:val="es-ES_tradnl"/>
-        </w:rPr>
-        <w:t>Item:</w:t>
+      <w:proofErr w:type="spellStart"/>
+      <w:r>
+        <w:rPr>
+          <w:lang w:val="es-ES_tradnl"/>
+        </w:rPr>
+        <w:t>Item</w:t>
+      </w:r>
+      <w:proofErr w:type="spellEnd"/>
+      <w:r>
+        <w:rPr>
+          <w:lang w:val="es-ES_tradnl"/>
+        </w:rPr>
+        <w:t>:</w:t>
       </w:r>
     </w:p>
     <w:p>
@@ -28389,7 +29445,21 @@
         <w:rPr>
           <w:lang w:val="es-ES_tradnl"/>
         </w:rPr>
-        <w:t>|I-abcdef-000 | Robot limpiapiscinas | Limpia piscinas | Exteriores | 50 |10/10/2010|</w:t>
+        <w:t xml:space="preserve">|I-abcdef-000 | Robot </w:t>
+      </w:r>
+      <w:proofErr w:type="spellStart"/>
+      <w:r>
+        <w:rPr>
+          <w:lang w:val="es-ES_tradnl"/>
+        </w:rPr>
+        <w:t>limpiapiscinas</w:t>
+      </w:r>
+      <w:proofErr w:type="spellEnd"/>
+      <w:r>
+        <w:rPr>
+          <w:lang w:val="es-ES_tradnl"/>
+        </w:rPr>
+        <w:t xml:space="preserve"> | Limpia piscinas | Exteriores | 50 |10/10/2010|</w:t>
       </w:r>
     </w:p>
     <w:p>
@@ -28446,7 +29516,21 @@
         <w:rPr>
           <w:lang w:val="es-ES_tradnl"/>
         </w:rPr>
-        <w:t>Inserción del item con id: I-abcdef-000 en la base de datos.</w:t>
+        <w:t xml:space="preserve">Inserción del </w:t>
+      </w:r>
+      <w:proofErr w:type="spellStart"/>
+      <w:r>
+        <w:rPr>
+          <w:lang w:val="es-ES_tradnl"/>
+        </w:rPr>
+        <w:t>item</w:t>
+      </w:r>
+      <w:proofErr w:type="spellEnd"/>
+      <w:r>
+        <w:rPr>
+          <w:lang w:val="es-ES_tradnl"/>
+        </w:rPr>
+        <w:t xml:space="preserve"> con id: I-abcdef-000 en la base de datos.</w:t>
       </w:r>
     </w:p>
     <w:p>
@@ -28636,7 +29720,21 @@
         <w:rPr>
           <w:lang w:val="es-ES_tradnl"/>
         </w:rPr>
-        <w:t>Valida la actualización correcta de un item.</w:t>
+        <w:t xml:space="preserve">Valida la actualización correcta de un </w:t>
+      </w:r>
+      <w:proofErr w:type="spellStart"/>
+      <w:r>
+        <w:rPr>
+          <w:lang w:val="es-ES_tradnl"/>
+        </w:rPr>
+        <w:t>item</w:t>
+      </w:r>
+      <w:proofErr w:type="spellEnd"/>
+      <w:r>
+        <w:rPr>
+          <w:lang w:val="es-ES_tradnl"/>
+        </w:rPr>
+        <w:t>.</w:t>
       </w:r>
       <w:r>
         <w:rPr>
@@ -28648,7 +29746,35 @@
         <w:rPr>
           <w:lang w:val="es-ES_tradnl"/>
         </w:rPr>
-        <w:t>Suponemos que el único item que existe en la base de datos es |I-abcdef-000 | Robot limpiapiscinas | Limpia piscinas | Exteriores | 50 |10/10/2010|</w:t>
+        <w:t xml:space="preserve">Suponemos que el único </w:t>
+      </w:r>
+      <w:proofErr w:type="spellStart"/>
+      <w:r>
+        <w:rPr>
+          <w:lang w:val="es-ES_tradnl"/>
+        </w:rPr>
+        <w:t>item</w:t>
+      </w:r>
+      <w:proofErr w:type="spellEnd"/>
+      <w:r>
+        <w:rPr>
+          <w:lang w:val="es-ES_tradnl"/>
+        </w:rPr>
+        <w:t xml:space="preserve"> que existe en la base de datos es |I-abcdef-000 | Robot </w:t>
+      </w:r>
+      <w:proofErr w:type="spellStart"/>
+      <w:r>
+        <w:rPr>
+          <w:lang w:val="es-ES_tradnl"/>
+        </w:rPr>
+        <w:t>limpiapiscinas</w:t>
+      </w:r>
+      <w:proofErr w:type="spellEnd"/>
+      <w:r>
+        <w:rPr>
+          <w:lang w:val="es-ES_tradnl"/>
+        </w:rPr>
+        <w:t xml:space="preserve"> | Limpia piscinas | Exteriores | 50 |10/10/2010|</w:t>
       </w:r>
     </w:p>
     <w:p>
@@ -28672,11 +29798,19 @@
           <w:lang w:val="es-ES_tradnl"/>
         </w:rPr>
       </w:pPr>
-      <w:r>
-        <w:rPr>
-          <w:lang w:val="es-ES_tradnl"/>
-        </w:rPr>
-        <w:t>Item:</w:t>
+      <w:proofErr w:type="spellStart"/>
+      <w:r>
+        <w:rPr>
+          <w:lang w:val="es-ES_tradnl"/>
+        </w:rPr>
+        <w:t>Item</w:t>
+      </w:r>
+      <w:proofErr w:type="spellEnd"/>
+      <w:r>
+        <w:rPr>
+          <w:lang w:val="es-ES_tradnl"/>
+        </w:rPr>
+        <w:t>:</w:t>
       </w:r>
     </w:p>
     <w:p>
@@ -28690,7 +29824,21 @@
         <w:rPr>
           <w:lang w:val="es-ES_tradnl"/>
         </w:rPr>
-        <w:t>|I-abcdef-000 | Robot limpiapiscinas | Limpia piscinas de forma eficiente | Exteriores | 50 |10-10-2010|</w:t>
+        <w:t xml:space="preserve">|I-abcdef-000 | Robot </w:t>
+      </w:r>
+      <w:proofErr w:type="spellStart"/>
+      <w:r>
+        <w:rPr>
+          <w:lang w:val="es-ES_tradnl"/>
+        </w:rPr>
+        <w:t>limpiapiscinas</w:t>
+      </w:r>
+      <w:proofErr w:type="spellEnd"/>
+      <w:r>
+        <w:rPr>
+          <w:lang w:val="es-ES_tradnl"/>
+        </w:rPr>
+        <w:t xml:space="preserve"> | Limpia piscinas de forma eficiente | Exteriores | 50 |10-10-2010|</w:t>
       </w:r>
     </w:p>
     <w:p>
@@ -28747,7 +29895,21 @@
         <w:rPr>
           <w:lang w:val="es-ES_tradnl"/>
         </w:rPr>
-        <w:t>Actualización correcta del item anterior con la descripción actualizada.</w:t>
+        <w:t xml:space="preserve">Actualización correcta del </w:t>
+      </w:r>
+      <w:proofErr w:type="spellStart"/>
+      <w:r>
+        <w:rPr>
+          <w:lang w:val="es-ES_tradnl"/>
+        </w:rPr>
+        <w:t>item</w:t>
+      </w:r>
+      <w:proofErr w:type="spellEnd"/>
+      <w:r>
+        <w:rPr>
+          <w:lang w:val="es-ES_tradnl"/>
+        </w:rPr>
+        <w:t xml:space="preserve"> anterior con la descripción actualizada.</w:t>
       </w:r>
     </w:p>
     <w:p>
@@ -28786,7 +29948,21 @@
         <w:rPr>
           <w:lang w:val="es-ES_tradnl"/>
         </w:rPr>
-        <w:t>Valida la inserción correcta de un item.</w:t>
+        <w:t xml:space="preserve">Valida la inserción correcta de un </w:t>
+      </w:r>
+      <w:proofErr w:type="spellStart"/>
+      <w:r>
+        <w:rPr>
+          <w:lang w:val="es-ES_tradnl"/>
+        </w:rPr>
+        <w:t>item</w:t>
+      </w:r>
+      <w:proofErr w:type="spellEnd"/>
+      <w:r>
+        <w:rPr>
+          <w:lang w:val="es-ES_tradnl"/>
+        </w:rPr>
+        <w:t>.</w:t>
       </w:r>
     </w:p>
     <w:p>
@@ -28810,11 +29986,19 @@
           <w:lang w:val="es-ES_tradnl"/>
         </w:rPr>
       </w:pPr>
-      <w:r>
-        <w:rPr>
-          <w:lang w:val="es-ES_tradnl"/>
-        </w:rPr>
-        <w:t>Item:</w:t>
+      <w:proofErr w:type="spellStart"/>
+      <w:r>
+        <w:rPr>
+          <w:lang w:val="es-ES_tradnl"/>
+        </w:rPr>
+        <w:t>Item</w:t>
+      </w:r>
+      <w:proofErr w:type="spellEnd"/>
+      <w:r>
+        <w:rPr>
+          <w:lang w:val="es-ES_tradnl"/>
+        </w:rPr>
+        <w:t>:</w:t>
       </w:r>
     </w:p>
     <w:p>
@@ -28840,7 +30024,21 @@
         <w:rPr>
           <w:lang w:val="es-ES_tradnl"/>
         </w:rPr>
-        <w:t xml:space="preserve"> | Robot limpiapiscinas | Limpia piscinas de forma eficiente | Exteriores | 50 |10-10-2010|</w:t>
+        <w:t xml:space="preserve"> | Robot </w:t>
+      </w:r>
+      <w:proofErr w:type="spellStart"/>
+      <w:r>
+        <w:rPr>
+          <w:lang w:val="es-ES_tradnl"/>
+        </w:rPr>
+        <w:t>limpiapiscinas</w:t>
+      </w:r>
+      <w:proofErr w:type="spellEnd"/>
+      <w:r>
+        <w:rPr>
+          <w:lang w:val="es-ES_tradnl"/>
+        </w:rPr>
+        <w:t xml:space="preserve"> | Limpia piscinas de forma eficiente | Exteriores | 50 |10-10-2010|</w:t>
       </w:r>
     </w:p>
     <w:p>
@@ -29117,8 +30315,16 @@
         <w:rPr>
           <w:lang w:val="es-ES_tradnl"/>
         </w:rPr>
-        <w:t>un item</w:t>
-      </w:r>
+        <w:t xml:space="preserve">un </w:t>
+      </w:r>
+      <w:proofErr w:type="spellStart"/>
+      <w:r>
+        <w:rPr>
+          <w:lang w:val="es-ES_tradnl"/>
+        </w:rPr>
+        <w:t>item</w:t>
+      </w:r>
+      <w:proofErr w:type="spellEnd"/>
       <w:r>
         <w:rPr>
           <w:lang w:val="es-ES_tradnl"/>
@@ -29138,7 +30344,35 @@
         <w:rPr>
           <w:lang w:val="es-ES_tradnl"/>
         </w:rPr>
-        <w:t>Suponemos que el único item que existe en la base de datos es |I-abcdef-000 | Robot limpiapiscinas | Limpia piscinas | Exteriores | 50 |10/10/2010|</w:t>
+        <w:t xml:space="preserve">Suponemos que el único </w:t>
+      </w:r>
+      <w:proofErr w:type="spellStart"/>
+      <w:r>
+        <w:rPr>
+          <w:lang w:val="es-ES_tradnl"/>
+        </w:rPr>
+        <w:t>item</w:t>
+      </w:r>
+      <w:proofErr w:type="spellEnd"/>
+      <w:r>
+        <w:rPr>
+          <w:lang w:val="es-ES_tradnl"/>
+        </w:rPr>
+        <w:t xml:space="preserve"> que existe en la base de datos es |I-abcdef-000 | Robot </w:t>
+      </w:r>
+      <w:proofErr w:type="spellStart"/>
+      <w:r>
+        <w:rPr>
+          <w:lang w:val="es-ES_tradnl"/>
+        </w:rPr>
+        <w:t>limpiapiscinas</w:t>
+      </w:r>
+      <w:proofErr w:type="spellEnd"/>
+      <w:r>
+        <w:rPr>
+          <w:lang w:val="es-ES_tradnl"/>
+        </w:rPr>
+        <w:t xml:space="preserve"> | Limpia piscinas | Exteriores | 50 |10/10/2010|</w:t>
       </w:r>
     </w:p>
     <w:p>
@@ -29162,11 +30396,19 @@
           <w:lang w:val="es-ES_tradnl"/>
         </w:rPr>
       </w:pPr>
-      <w:r>
-        <w:rPr>
-          <w:lang w:val="es-ES_tradnl"/>
-        </w:rPr>
-        <w:t>Item:</w:t>
+      <w:proofErr w:type="spellStart"/>
+      <w:r>
+        <w:rPr>
+          <w:lang w:val="es-ES_tradnl"/>
+        </w:rPr>
+        <w:t>Item</w:t>
+      </w:r>
+      <w:proofErr w:type="spellEnd"/>
+      <w:r>
+        <w:rPr>
+          <w:lang w:val="es-ES_tradnl"/>
+        </w:rPr>
+        <w:t>:</w:t>
       </w:r>
     </w:p>
     <w:p>
@@ -29300,7 +30542,21 @@
         <w:rPr>
           <w:lang w:val="es-ES_tradnl"/>
         </w:rPr>
-        <w:t>Valida si el usuario introducido está logeado en el sistema.</w:t>
+        <w:t xml:space="preserve">Valida si el usuario introducido está </w:t>
+      </w:r>
+      <w:proofErr w:type="spellStart"/>
+      <w:r>
+        <w:rPr>
+          <w:lang w:val="es-ES_tradnl"/>
+        </w:rPr>
+        <w:t>logeado</w:t>
+      </w:r>
+      <w:proofErr w:type="spellEnd"/>
+      <w:r>
+        <w:rPr>
+          <w:lang w:val="es-ES_tradnl"/>
+        </w:rPr>
+        <w:t xml:space="preserve"> en el sistema.</w:t>
       </w:r>
     </w:p>
     <w:p>
@@ -29454,7 +30710,21 @@
         <w:rPr>
           <w:lang w:val="es-ES_tradnl"/>
         </w:rPr>
-        <w:t>Valida si el usuario introducido está logeado en el sistema.</w:t>
+        <w:t xml:space="preserve">Valida si el usuario introducido está </w:t>
+      </w:r>
+      <w:proofErr w:type="spellStart"/>
+      <w:r>
+        <w:rPr>
+          <w:lang w:val="es-ES_tradnl"/>
+        </w:rPr>
+        <w:t>logeado</w:t>
+      </w:r>
+      <w:proofErr w:type="spellEnd"/>
+      <w:r>
+        <w:rPr>
+          <w:lang w:val="es-ES_tradnl"/>
+        </w:rPr>
+        <w:t xml:space="preserve"> en el sistema.</w:t>
       </w:r>
     </w:p>
     <w:p>
@@ -29574,7 +30844,21 @@
         <w:rPr>
           <w:lang w:val="es-ES_tradnl"/>
         </w:rPr>
-        <w:t>Muestra un error indicando que el usuario no existe. Si simplemente indica que no está logueado se considerará que no pasa la prueba.</w:t>
+        <w:t xml:space="preserve">Muestra un error indicando que el usuario no existe. Si simplemente indica que no está </w:t>
+      </w:r>
+      <w:proofErr w:type="spellStart"/>
+      <w:r>
+        <w:rPr>
+          <w:lang w:val="es-ES_tradnl"/>
+        </w:rPr>
+        <w:t>logueado</w:t>
+      </w:r>
+      <w:proofErr w:type="spellEnd"/>
+      <w:r>
+        <w:rPr>
+          <w:lang w:val="es-ES_tradnl"/>
+        </w:rPr>
+        <w:t xml:space="preserve"> se considerará que no pasa la prueba.</w:t>
       </w:r>
     </w:p>
     <w:p>
@@ -29613,7 +30897,21 @@
         <w:rPr>
           <w:lang w:val="es-ES_tradnl"/>
         </w:rPr>
-        <w:t>Valida si el usuario introducido está logeado en el sistema.</w:t>
+        <w:t xml:space="preserve">Valida si el usuario introducido está </w:t>
+      </w:r>
+      <w:proofErr w:type="spellStart"/>
+      <w:r>
+        <w:rPr>
+          <w:lang w:val="es-ES_tradnl"/>
+        </w:rPr>
+        <w:t>logeado</w:t>
+      </w:r>
+      <w:proofErr w:type="spellEnd"/>
+      <w:r>
+        <w:rPr>
+          <w:lang w:val="es-ES_tradnl"/>
+        </w:rPr>
+        <w:t xml:space="preserve"> en el sistema.</w:t>
       </w:r>
     </w:p>
     <w:p>
@@ -29727,7 +31025,21 @@
         <w:rPr>
           <w:lang w:val="es-ES_tradnl"/>
         </w:rPr>
-        <w:t>Muestra un error indicando que el usuario no existe. Si simplemente indica que no está logueado se considerará que no pasa la prueba.</w:t>
+        <w:t xml:space="preserve">Muestra un error indicando que el usuario no existe. Si simplemente indica que no está </w:t>
+      </w:r>
+      <w:proofErr w:type="spellStart"/>
+      <w:r>
+        <w:rPr>
+          <w:lang w:val="es-ES_tradnl"/>
+        </w:rPr>
+        <w:t>logueado</w:t>
+      </w:r>
+      <w:proofErr w:type="spellEnd"/>
+      <w:r>
+        <w:rPr>
+          <w:lang w:val="es-ES_tradnl"/>
+        </w:rPr>
+        <w:t xml:space="preserve"> se considerará que no pasa la prueba.</w:t>
       </w:r>
     </w:p>
     <w:p>
@@ -29772,7 +31084,21 @@
         <w:rPr>
           <w:lang w:val="es-ES_tradnl"/>
         </w:rPr>
-        <w:t>ido está logeado en el sistema.</w:t>
+        <w:t xml:space="preserve">ido está </w:t>
+      </w:r>
+      <w:proofErr w:type="spellStart"/>
+      <w:r>
+        <w:rPr>
+          <w:lang w:val="es-ES_tradnl"/>
+        </w:rPr>
+        <w:t>logeado</w:t>
+      </w:r>
+      <w:proofErr w:type="spellEnd"/>
+      <w:r>
+        <w:rPr>
+          <w:lang w:val="es-ES_tradnl"/>
+        </w:rPr>
+        <w:t xml:space="preserve"> en el sistema.</w:t>
       </w:r>
     </w:p>
     <w:p>
@@ -29917,7 +31243,21 @@
         <w:rPr>
           <w:lang w:val="es-ES_tradnl"/>
         </w:rPr>
-        <w:t>ido está logeado en el sistema.</w:t>
+        <w:t xml:space="preserve">ido está </w:t>
+      </w:r>
+      <w:proofErr w:type="spellStart"/>
+      <w:r>
+        <w:rPr>
+          <w:lang w:val="es-ES_tradnl"/>
+        </w:rPr>
+        <w:t>logeado</w:t>
+      </w:r>
+      <w:proofErr w:type="spellEnd"/>
+      <w:r>
+        <w:rPr>
+          <w:lang w:val="es-ES_tradnl"/>
+        </w:rPr>
+        <w:t xml:space="preserve"> en el sistema.</w:t>
       </w:r>
     </w:p>
     <w:p>
@@ -30061,7 +31401,21 @@
         <w:rPr>
           <w:lang w:val="es-ES_tradnl"/>
         </w:rPr>
-        <w:t>ido está logeado en el sistema.</w:t>
+        <w:t xml:space="preserve">ido está </w:t>
+      </w:r>
+      <w:proofErr w:type="spellStart"/>
+      <w:r>
+        <w:rPr>
+          <w:lang w:val="es-ES_tradnl"/>
+        </w:rPr>
+        <w:t>logeado</w:t>
+      </w:r>
+      <w:proofErr w:type="spellEnd"/>
+      <w:r>
+        <w:rPr>
+          <w:lang w:val="es-ES_tradnl"/>
+        </w:rPr>
+        <w:t xml:space="preserve"> en el sistema.</w:t>
       </w:r>
     </w:p>
     <w:p>
@@ -30211,7 +31565,21 @@
         <w:rPr>
           <w:lang w:val="es-ES_tradnl"/>
         </w:rPr>
-        <w:t>ido está logeado en el sistema.</w:t>
+        <w:t xml:space="preserve">ido está </w:t>
+      </w:r>
+      <w:proofErr w:type="spellStart"/>
+      <w:r>
+        <w:rPr>
+          <w:lang w:val="es-ES_tradnl"/>
+        </w:rPr>
+        <w:t>logeado</w:t>
+      </w:r>
+      <w:proofErr w:type="spellEnd"/>
+      <w:r>
+        <w:rPr>
+          <w:lang w:val="es-ES_tradnl"/>
+        </w:rPr>
+        <w:t xml:space="preserve"> en el sistema.</w:t>
       </w:r>
     </w:p>
     <w:p>
@@ -30250,12 +31618,14 @@
           <w:lang w:val="es-ES_tradnl"/>
         </w:rPr>
       </w:pPr>
+      <w:proofErr w:type="spellStart"/>
       <w:r>
         <w:rPr>
           <w:lang w:val="es-ES_tradnl"/>
         </w:rPr>
         <w:t>abcd</w:t>
       </w:r>
+      <w:proofErr w:type="spellEnd"/>
     </w:p>
     <w:p>
       <w:pPr>
@@ -31018,6 +32388,7 @@
         </w:rPr>
       </w:pPr>
       <w:bookmarkStart w:id="85" w:name="_Toc478938323"/>
+      <w:proofErr w:type="spellStart"/>
       <w:r>
         <w:rPr>
           <w:lang w:val="es-ES_tradnl"/>
@@ -31025,6 +32396,7 @@
         <w:t>InterfazEstadistica</w:t>
       </w:r>
       <w:bookmarkEnd w:id="85"/>
+      <w:proofErr w:type="spellEnd"/>
     </w:p>
     <w:p>
       <w:pPr>
@@ -31613,6 +32985,7 @@
         </w:rPr>
       </w:pPr>
       <w:bookmarkStart w:id="91" w:name="_Toc478938329"/>
+      <w:proofErr w:type="spellStart"/>
       <w:r>
         <w:rPr>
           <w:lang w:val="es-ES_tradnl"/>
@@ -31620,6 +32993,7 @@
         <w:t>InterfazControlador</w:t>
       </w:r>
       <w:bookmarkEnd w:id="91"/>
+      <w:proofErr w:type="spellEnd"/>
     </w:p>
     <w:p>
       <w:pPr>
@@ -32330,8 +33704,17 @@
           <w:i/>
           <w:lang w:val="es-ES_tradnl"/>
         </w:rPr>
-        <w:t>I-aaaaaa</w:t>
-      </w:r>
+        <w:t>I-</w:t>
+      </w:r>
+      <w:proofErr w:type="spellStart"/>
+      <w:r>
+        <w:rPr>
+          <w:i/>
+          <w:lang w:val="es-ES_tradnl"/>
+        </w:rPr>
+        <w:t>aaaaaa</w:t>
+      </w:r>
+      <w:proofErr w:type="spellEnd"/>
     </w:p>
     <w:p>
       <w:pPr>
@@ -33047,12 +34430,14 @@
           <w:lang w:val="es-ES_tradnl"/>
         </w:rPr>
       </w:pPr>
+      <w:proofErr w:type="spellStart"/>
       <w:r>
         <w:rPr>
           <w:lang w:val="es-ES_tradnl"/>
         </w:rPr>
         <w:t>abcd</w:t>
       </w:r>
+      <w:proofErr w:type="spellEnd"/>
     </w:p>
     <w:p>
       <w:pPr>
@@ -33587,7 +34972,21 @@
         <w:rPr>
           <w:lang w:val="es-ES_tradnl"/>
         </w:rPr>
-        <w:t>El usuario pasa a estar logueado en el sistema.</w:t>
+        <w:t xml:space="preserve">El usuario pasa a estar </w:t>
+      </w:r>
+      <w:proofErr w:type="spellStart"/>
+      <w:r>
+        <w:rPr>
+          <w:lang w:val="es-ES_tradnl"/>
+        </w:rPr>
+        <w:t>logueado</w:t>
+      </w:r>
+      <w:proofErr w:type="spellEnd"/>
+      <w:r>
+        <w:rPr>
+          <w:lang w:val="es-ES_tradnl"/>
+        </w:rPr>
+        <w:t xml:space="preserve"> en el sistema.</w:t>
       </w:r>
     </w:p>
     <w:p>
@@ -33778,7 +35177,21 @@
         <w:rPr>
           <w:lang w:val="es-ES_tradnl"/>
         </w:rPr>
-        <w:t>No es necesario seguir ningún orden concreto al ejecutar los casos de prueba, pues todos ellos son idempotentes.</w:t>
+        <w:t xml:space="preserve">No es necesario seguir ningún orden concreto al ejecutar los casos de prueba, pues todos ellos son </w:t>
+      </w:r>
+      <w:proofErr w:type="spellStart"/>
+      <w:r>
+        <w:rPr>
+          <w:lang w:val="es-ES_tradnl"/>
+        </w:rPr>
+        <w:t>idempotentes</w:t>
+      </w:r>
+      <w:proofErr w:type="spellEnd"/>
+      <w:r>
+        <w:rPr>
+          <w:lang w:val="es-ES_tradnl"/>
+        </w:rPr>
+        <w:t>.</w:t>
       </w:r>
     </w:p>
     <w:p>
@@ -34849,7 +36262,7 @@
         <w:noProof/>
         <w:lang w:val="es-ES"/>
       </w:rPr>
-      <w:t>1</w:t>
+      <w:t>17</w:t>
     </w:r>
     <w:r>
       <w:rPr>
@@ -34985,6 +36398,7 @@
               <w:lang w:val="es-ES"/>
             </w:rPr>
           </w:pPr>
+          <w:proofErr w:type="spellStart"/>
           <w:r>
             <w:rPr>
               <w:sz w:val="16"/>
@@ -35001,6 +36415,7 @@
             </w:rPr>
             <w:t>EI</w:t>
           </w:r>
+          <w:proofErr w:type="spellEnd"/>
         </w:p>
       </w:tc>
       <w:tc>
@@ -38990,6 +40405,7 @@
   <w:style w:type="character" w:default="1" w:styleId="Fuentedeprrafopredeter">
     <w:name w:val="Default Paragraph Font"/>
     <w:uiPriority w:val="1"/>
+    <w:semiHidden/>
     <w:unhideWhenUsed/>
   </w:style>
   <w:style w:type="table" w:default="1" w:styleId="Tablanormal">
@@ -40516,7 +41932,7 @@
 </file>
 
 <file path=customXml/itemProps1.xml><?xml version="1.0" encoding="utf-8"?>
-<ds:datastoreItem xmlns:ds="http://schemas.openxmlformats.org/officeDocument/2006/customXml" ds:itemID="{018958EA-BE65-4EFE-8D9A-D349CBFE7F9E}">
+<ds:datastoreItem xmlns:ds="http://schemas.openxmlformats.org/officeDocument/2006/customXml" ds:itemID="{A598537E-51DD-4F99-B33C-F245DB23FD50}">
   <ds:schemaRefs>
     <ds:schemaRef ds:uri="http://schemas.openxmlformats.org/officeDocument/2006/bibliography"/>
   </ds:schemaRefs>

</xml_diff>

<commit_message>
Arreglados pequeños detalles cosméticos
</commit_message>
<xml_diff>
--- a/PDP_v1.docx
+++ b/PDP_v1.docx
@@ -473,7 +473,6 @@
                 <w:lang w:val="es-ES_tradnl"/>
               </w:rPr>
             </w:pPr>
-            <w:bookmarkStart w:id="2" w:name="_GoBack"/>
             <w:r>
               <w:rPr>
                 <w:b/>
@@ -481,7 +480,6 @@
               </w:rPr>
               <w:t>Edición</w:t>
             </w:r>
-            <w:bookmarkEnd w:id="2"/>
           </w:p>
         </w:tc>
         <w:tc>
@@ -11112,14 +11110,14 @@
           <w:lang w:val="es-ES_tradnl"/>
         </w:rPr>
       </w:pPr>
-      <w:bookmarkStart w:id="3" w:name="_Toc478938241"/>
+      <w:bookmarkStart w:id="2" w:name="_Toc478938241"/>
       <w:r>
         <w:rPr>
           <w:lang w:val="es-ES_tradnl"/>
         </w:rPr>
         <w:t>Plan de pruebas</w:t>
       </w:r>
-      <w:bookmarkEnd w:id="3"/>
+      <w:bookmarkEnd w:id="2"/>
     </w:p>
     <w:p>
       <w:pPr>
@@ -11129,14 +11127,14 @@
           <w:lang w:val="es-ES_tradnl"/>
         </w:rPr>
       </w:pPr>
-      <w:bookmarkStart w:id="4" w:name="_Toc478938242"/>
+      <w:bookmarkStart w:id="3" w:name="_Toc478938242"/>
       <w:r>
         <w:rPr>
           <w:lang w:val="es-ES_tradnl"/>
         </w:rPr>
         <w:t>Identificador único del documento</w:t>
       </w:r>
-      <w:bookmarkEnd w:id="4"/>
+      <w:bookmarkEnd w:id="3"/>
     </w:p>
     <w:p>
       <w:pPr>
@@ -11160,14 +11158,14 @@
           <w:lang w:val="es-ES_tradnl"/>
         </w:rPr>
       </w:pPr>
-      <w:bookmarkStart w:id="5" w:name="_Toc478938243"/>
+      <w:bookmarkStart w:id="4" w:name="_Toc478938243"/>
       <w:r>
         <w:rPr>
           <w:lang w:val="es-ES_tradnl"/>
         </w:rPr>
         <w:t>Introducción</w:t>
       </w:r>
-      <w:bookmarkEnd w:id="5"/>
+      <w:bookmarkEnd w:id="4"/>
       <w:r>
         <w:rPr>
           <w:lang w:val="es-ES_tradnl"/>
@@ -11308,11 +11306,11 @@
       <w:pPr>
         <w:pStyle w:val="Ttulo3"/>
       </w:pPr>
-      <w:bookmarkStart w:id="6" w:name="_Toc478938244"/>
+      <w:bookmarkStart w:id="5" w:name="_Toc478938244"/>
       <w:r>
         <w:t>Documentos relacionados</w:t>
       </w:r>
-      <w:bookmarkEnd w:id="6"/>
+      <w:bookmarkEnd w:id="5"/>
     </w:p>
     <w:tbl>
       <w:tblPr>
@@ -11466,14 +11464,14 @@
           <w:lang w:val="es-ES_tradnl"/>
         </w:rPr>
       </w:pPr>
-      <w:bookmarkStart w:id="7" w:name="_Toc478938245"/>
+      <w:bookmarkStart w:id="6" w:name="_Toc478938245"/>
       <w:r>
         <w:rPr>
           <w:lang w:val="es-ES_tradnl"/>
         </w:rPr>
         <w:t>Elementos software a probar</w:t>
       </w:r>
-      <w:bookmarkEnd w:id="7"/>
+      <w:bookmarkEnd w:id="6"/>
     </w:p>
     <w:p>
       <w:pPr>
@@ -11522,14 +11520,14 @@
           <w:lang w:val="es-ES_tradnl"/>
         </w:rPr>
       </w:pPr>
-      <w:bookmarkStart w:id="8" w:name="_Toc478938246"/>
+      <w:bookmarkStart w:id="7" w:name="_Toc478938246"/>
       <w:r>
         <w:rPr>
           <w:lang w:val="es-ES_tradnl"/>
         </w:rPr>
         <w:t>Características a probar</w:t>
       </w:r>
-      <w:bookmarkEnd w:id="8"/>
+      <w:bookmarkEnd w:id="7"/>
     </w:p>
     <w:p>
       <w:pPr>
@@ -11554,14 +11552,14 @@
           <w:lang w:val="es-ES_tradnl"/>
         </w:rPr>
       </w:pPr>
-      <w:bookmarkStart w:id="9" w:name="_Toc478938247"/>
+      <w:bookmarkStart w:id="8" w:name="_Toc478938247"/>
       <w:r>
         <w:rPr>
           <w:lang w:val="es-ES_tradnl"/>
         </w:rPr>
         <w:t>Características que no se prueban</w:t>
       </w:r>
-      <w:bookmarkEnd w:id="9"/>
+      <w:bookmarkEnd w:id="8"/>
     </w:p>
     <w:p>
       <w:pPr>
@@ -11604,7 +11602,7 @@
           <w:lang w:val="es-ES_tradnl"/>
         </w:rPr>
       </w:pPr>
-      <w:bookmarkStart w:id="10" w:name="_Toc478938248"/>
+      <w:bookmarkStart w:id="9" w:name="_Toc478938248"/>
       <w:r>
         <w:rPr>
           <w:lang w:val="es-ES_tradnl"/>
@@ -11612,24 +11610,37 @@
         <w:lastRenderedPageBreak/>
         <w:t>Enfoque general de la prueba</w:t>
       </w:r>
+      <w:bookmarkEnd w:id="9"/>
+    </w:p>
+    <w:p>
+      <w:pPr>
+        <w:ind w:firstLine="576"/>
+        <w:jc w:val="both"/>
+        <w:rPr>
+          <w:lang w:val="es-ES_tradnl"/>
+        </w:rPr>
+      </w:pPr>
+      <w:r>
+        <w:rPr>
+          <w:lang w:val="es-ES_tradnl"/>
+        </w:rPr>
+        <w:t>Dada la importancia de los formatos para los distintos atributos expuestos en los requisitos, las pruebas se centraron en asegurar su correcta interpretación. Para ello se utilizó principalmente el método de partición para crear casos de prueba.</w:t>
+      </w:r>
+    </w:p>
+    <w:p>
+      <w:pPr>
+        <w:jc w:val="both"/>
+        <w:rPr>
+          <w:lang w:val="es-ES_tradnl"/>
+        </w:rPr>
+      </w:pPr>
+      <w:bookmarkStart w:id="10" w:name="_GoBack"/>
       <w:bookmarkEnd w:id="10"/>
     </w:p>
     <w:p>
       <w:pPr>
         <w:ind w:firstLine="576"/>
-        <w:rPr>
-          <w:lang w:val="es-ES_tradnl"/>
-        </w:rPr>
-      </w:pPr>
-      <w:r>
-        <w:rPr>
-          <w:lang w:val="es-ES_tradnl"/>
-        </w:rPr>
-        <w:t>Dada la importancia de los formatos para los distintos atributos expuestos en los requisitos, las pruebas se centraron en asegurar su correcta interpretación. Para ello se utilizó principalmente el método de partición para crear casos de prueba.</w:t>
-      </w:r>
-    </w:p>
-    <w:p>
-      <w:pPr>
+        <w:jc w:val="both"/>
         <w:rPr>
           <w:lang w:val="es-ES_tradnl"/>
         </w:rPr>
@@ -11643,6 +11654,7 @@
     </w:p>
     <w:p>
       <w:pPr>
+        <w:jc w:val="both"/>
         <w:rPr>
           <w:lang w:val="es-ES_tradnl"/>
         </w:rPr>
@@ -11651,6 +11663,7 @@
     <w:p>
       <w:pPr>
         <w:ind w:firstLine="576"/>
+        <w:jc w:val="both"/>
         <w:rPr>
           <w:u w:val="single"/>
           <w:lang w:val="es-ES_tradnl"/>
@@ -36262,7 +36275,7 @@
         <w:noProof/>
         <w:lang w:val="es-ES"/>
       </w:rPr>
-      <w:t>17</w:t>
+      <w:t>2</w:t>
     </w:r>
     <w:r>
       <w:rPr>
@@ -41932,7 +41945,7 @@
 </file>
 
 <file path=customXml/itemProps1.xml><?xml version="1.0" encoding="utf-8"?>
-<ds:datastoreItem xmlns:ds="http://schemas.openxmlformats.org/officeDocument/2006/customXml" ds:itemID="{A598537E-51DD-4F99-B33C-F245DB23FD50}">
+<ds:datastoreItem xmlns:ds="http://schemas.openxmlformats.org/officeDocument/2006/customXml" ds:itemID="{468165D2-05DC-4E0A-B1EA-1B0B7B441BC3}">
   <ds:schemaRefs>
     <ds:schemaRef ds:uri="http://schemas.openxmlformats.org/officeDocument/2006/bibliography"/>
   </ds:schemaRefs>

</xml_diff>